<commit_message>
Added the first set of code
</commit_message>
<xml_diff>
--- a/Timelines and Calendar.docx
+++ b/Timelines and Calendar.docx
@@ -2658,6 +2658,15 @@
           <w:color w:val="FF0000"/>
         </w:rPr>
       </w:pPr>
+      <w:r>
+        <w:rPr>
+          <w:b/>
+          <w:bCs/>
+          <w:color w:val="FF0000"/>
+        </w:rPr>
+        <w:lastRenderedPageBreak/>
+        <w:t>https://www.kaggle.com/kimjihoo/ds4c-korea-wonderland-fight-against-covid-19</w:t>
+      </w:r>
     </w:p>
     <w:p>
       <w:pPr>

</xml_diff>

<commit_message>
Checked in heatmap by province
</commit_message>
<xml_diff>
--- a/Timelines and Calendar.docx
+++ b/Timelines and Calendar.docx
@@ -16,6 +16,17 @@
       <w:r>
         <w:t xml:space="preserve"> Oral Exam 20 mins</w:t>
       </w:r>
+      <w:r>
+        <w:t xml:space="preserve"> </w:t>
+      </w:r>
+      <w:hyperlink r:id="rId5" w:history="1">
+        <w:r>
+          <w:rPr>
+            <w:rStyle w:val="Hyperlink"/>
+          </w:rPr>
+          <w:t>https://www.coursera.org/learn/siads591592/irt/c2XQ4/read-exam-guidelines-sign-up-for-an-exam-slot-review-exam-rubric/step-1/submit/</w:t>
+        </w:r>
+      </w:hyperlink>
     </w:p>
     <w:p>
       <w:pPr>
@@ -25,15 +36,6 @@
           <w:numId w:val="1"/>
         </w:numPr>
       </w:pPr>
-      <w:r>
-        <w:t>Sign</w:t>
-      </w:r>
-      <w:r>
-        <w:t xml:space="preserve"> </w:t>
-      </w:r>
-      <w:r>
-        <w:t>up team for project</w:t>
-      </w:r>
     </w:p>
     <w:p>
       <w:pPr>
@@ -44,7 +46,13 @@
         </w:numPr>
       </w:pPr>
       <w:r>
-        <w:t>Set up cadence on checking in with instruction teams</w:t>
+        <w:t>Sign</w:t>
+      </w:r>
+      <w:r>
+        <w:t xml:space="preserve"> </w:t>
+      </w:r>
+      <w:r>
+        <w:t>up team for project</w:t>
       </w:r>
     </w:p>
     <w:p>
@@ -56,10 +64,7 @@
         </w:numPr>
       </w:pPr>
       <w:r>
-        <w:t>Talk about Power BI for presentation</w:t>
-      </w:r>
-      <w:r>
-        <w:t xml:space="preserve"> – which visuals to elevate (and why some visuals can stay in the notebook)</w:t>
+        <w:t>Set up cadence on checking in with instruction teams</w:t>
       </w:r>
     </w:p>
     <w:p>
@@ -71,7 +76,10 @@
         </w:numPr>
       </w:pPr>
       <w:r>
-        <w:t>Discuss South Kora dataset</w:t>
+        <w:t>Talk about Power BI for presentation</w:t>
+      </w:r>
+      <w:r>
+        <w:t xml:space="preserve"> – which visuals to elevate (and why some visuals can stay in the notebook)</w:t>
       </w:r>
     </w:p>
     <w:p>
@@ -83,7 +91,280 @@
         </w:numPr>
       </w:pPr>
       <w:r>
+        <w:t>Discuss South Kora dataset</w:t>
+      </w:r>
+    </w:p>
+    <w:p>
+      <w:pPr>
+        <w:pStyle w:val="ListParagraph"/>
+        <w:numPr>
+          <w:ilvl w:val="0"/>
+          <w:numId w:val="1"/>
+        </w:numPr>
+      </w:pPr>
+      <w:r>
         <w:t>Preview Peer proposals</w:t>
+      </w:r>
+      <w:r>
+        <w:t xml:space="preserve">: </w:t>
+      </w:r>
+      <w:hyperlink r:id="rId6" w:history="1">
+        <w:r>
+          <w:rPr>
+            <w:rStyle w:val="Hyperlink"/>
+          </w:rPr>
+          <w:t>https://docs.google.com/spreadsheets/d/1Vp-c13FWAZVXaDXqAdYkYrlFy8HCmuMeNzWj6skI5XU/edit#gid=1064547803</w:t>
+        </w:r>
+      </w:hyperlink>
+    </w:p>
+    <w:p>
+      <w:pPr>
+        <w:pStyle w:val="ListParagraph"/>
+        <w:numPr>
+          <w:ilvl w:val="0"/>
+          <w:numId w:val="1"/>
+        </w:numPr>
+      </w:pPr>
+      <w:r>
+        <w:t xml:space="preserve">Link to our team’s document: </w:t>
+      </w:r>
+      <w:r>
+        <w:t>https://docs.google.com/document/d/11EjOYxspkVUcdoIH0aKk9cCP1iNXOpleZbi64PTHEZk/edit#</w:t>
+      </w:r>
+      <w:r>
+        <w:br/>
+      </w:r>
+    </w:p>
+    <w:p>
+      <w:pPr>
+        <w:pStyle w:val="NormalWeb"/>
+        <w:shd w:val="clear" w:color="auto" w:fill="FFFFFF"/>
+        <w:spacing w:before="180" w:beforeAutospacing="0" w:after="180" w:afterAutospacing="0"/>
+        <w:jc w:val="both"/>
+      </w:pPr>
+      <w:r>
+        <w:rPr>
+          <w:rFonts w:ascii="Verdana" w:hAnsi="Verdana"/>
+          <w:color w:val="000000"/>
+        </w:rPr>
+        <w:t>Your reviews should be several sentences long and should take into consideration the following points:</w:t>
+      </w:r>
+    </w:p>
+    <w:p>
+      <w:pPr>
+        <w:pStyle w:val="NormalWeb"/>
+        <w:numPr>
+          <w:ilvl w:val="0"/>
+          <w:numId w:val="9"/>
+        </w:numPr>
+        <w:spacing w:before="0" w:beforeAutospacing="0" w:after="0" w:afterAutospacing="0"/>
+        <w:jc w:val="both"/>
+        <w:textAlignment w:val="baseline"/>
+        <w:rPr>
+          <w:rFonts w:ascii="Arial" w:hAnsi="Arial" w:cs="Arial"/>
+          <w:color w:val="000000"/>
+        </w:rPr>
+      </w:pPr>
+      <w:r>
+        <w:rPr>
+          <w:rFonts w:ascii="Verdana" w:hAnsi="Verdana" w:cs="Arial"/>
+          <w:b/>
+          <w:bCs/>
+          <w:color w:val="000000"/>
+        </w:rPr>
+        <w:t xml:space="preserve">professional: </w:t>
+      </w:r>
+      <w:r>
+        <w:rPr>
+          <w:rFonts w:ascii="Verdana" w:hAnsi="Verdana" w:cs="Arial"/>
+          <w:color w:val="000000"/>
+        </w:rPr>
+        <w:t>what would a co-worker think about your review?</w:t>
+      </w:r>
+    </w:p>
+    <w:p>
+      <w:pPr>
+        <w:pStyle w:val="NormalWeb"/>
+        <w:numPr>
+          <w:ilvl w:val="0"/>
+          <w:numId w:val="10"/>
+        </w:numPr>
+        <w:spacing w:before="0" w:beforeAutospacing="0" w:after="0" w:afterAutospacing="0"/>
+        <w:jc w:val="both"/>
+        <w:textAlignment w:val="baseline"/>
+        <w:rPr>
+          <w:rFonts w:ascii="Arial" w:hAnsi="Arial" w:cs="Arial"/>
+          <w:color w:val="000000"/>
+        </w:rPr>
+      </w:pPr>
+      <w:r>
+        <w:rPr>
+          <w:rFonts w:ascii="Verdana" w:hAnsi="Verdana" w:cs="Arial"/>
+          <w:b/>
+          <w:bCs/>
+          <w:color w:val="000000"/>
+        </w:rPr>
+        <w:t xml:space="preserve">pleasant: </w:t>
+      </w:r>
+      <w:r>
+        <w:rPr>
+          <w:rFonts w:ascii="Verdana" w:hAnsi="Verdana" w:cs="Arial"/>
+          <w:color w:val="000000"/>
+        </w:rPr>
+        <w:t>courtesy goes a long way</w:t>
+      </w:r>
+    </w:p>
+    <w:p>
+      <w:pPr>
+        <w:pStyle w:val="NormalWeb"/>
+        <w:numPr>
+          <w:ilvl w:val="0"/>
+          <w:numId w:val="10"/>
+        </w:numPr>
+        <w:spacing w:before="0" w:beforeAutospacing="0" w:after="0" w:afterAutospacing="0"/>
+        <w:jc w:val="both"/>
+        <w:textAlignment w:val="baseline"/>
+        <w:rPr>
+          <w:rFonts w:ascii="Arial" w:hAnsi="Arial" w:cs="Arial"/>
+          <w:color w:val="000000"/>
+        </w:rPr>
+      </w:pPr>
+      <w:r>
+        <w:rPr>
+          <w:rFonts w:ascii="Verdana" w:hAnsi="Verdana" w:cs="Arial"/>
+          <w:b/>
+          <w:bCs/>
+          <w:color w:val="000000"/>
+        </w:rPr>
+        <w:t xml:space="preserve">helpful: </w:t>
+      </w:r>
+      <w:r>
+        <w:rPr>
+          <w:rFonts w:ascii="Verdana" w:hAnsi="Verdana" w:cs="Arial"/>
+          <w:color w:val="000000"/>
+        </w:rPr>
+        <w:t>what sort of advice would you want?</w:t>
+      </w:r>
+    </w:p>
+    <w:p>
+      <w:pPr>
+        <w:pStyle w:val="NormalWeb"/>
+        <w:numPr>
+          <w:ilvl w:val="0"/>
+          <w:numId w:val="10"/>
+        </w:numPr>
+        <w:spacing w:before="0" w:beforeAutospacing="0" w:after="0" w:afterAutospacing="0"/>
+        <w:jc w:val="both"/>
+        <w:textAlignment w:val="baseline"/>
+        <w:rPr>
+          <w:rFonts w:ascii="Arial" w:hAnsi="Arial" w:cs="Arial"/>
+          <w:color w:val="000000"/>
+        </w:rPr>
+      </w:pPr>
+      <w:r>
+        <w:rPr>
+          <w:rFonts w:ascii="Verdana" w:hAnsi="Verdana" w:cs="Arial"/>
+          <w:b/>
+          <w:bCs/>
+          <w:color w:val="000000"/>
+        </w:rPr>
+        <w:t xml:space="preserve">scientific: </w:t>
+      </w:r>
+      <w:r>
+        <w:rPr>
+          <w:rFonts w:ascii="Verdana" w:hAnsi="Verdana" w:cs="Arial"/>
+          <w:color w:val="000000"/>
+        </w:rPr>
+        <w:t>focus on facts, not opinions</w:t>
+      </w:r>
+    </w:p>
+    <w:p>
+      <w:pPr>
+        <w:pStyle w:val="NormalWeb"/>
+        <w:numPr>
+          <w:ilvl w:val="0"/>
+          <w:numId w:val="10"/>
+        </w:numPr>
+        <w:spacing w:before="0" w:beforeAutospacing="0" w:after="0" w:afterAutospacing="0"/>
+        <w:jc w:val="both"/>
+        <w:textAlignment w:val="baseline"/>
+        <w:rPr>
+          <w:rFonts w:ascii="Arial" w:hAnsi="Arial" w:cs="Arial"/>
+          <w:color w:val="000000"/>
+        </w:rPr>
+      </w:pPr>
+      <w:r>
+        <w:rPr>
+          <w:rFonts w:ascii="Verdana" w:hAnsi="Verdana" w:cs="Arial"/>
+          <w:b/>
+          <w:bCs/>
+          <w:color w:val="000000"/>
+        </w:rPr>
+        <w:t>realistic</w:t>
+      </w:r>
+      <w:r>
+        <w:rPr>
+          <w:rFonts w:ascii="Verdana" w:hAnsi="Verdana" w:cs="Arial"/>
+          <w:color w:val="000000"/>
+        </w:rPr>
+        <w:t>: keep scope in mind</w:t>
+      </w:r>
+    </w:p>
+    <w:p>
+      <w:pPr>
+        <w:pStyle w:val="NormalWeb"/>
+        <w:numPr>
+          <w:ilvl w:val="0"/>
+          <w:numId w:val="10"/>
+        </w:numPr>
+        <w:spacing w:before="0" w:beforeAutospacing="0" w:after="200" w:afterAutospacing="0"/>
+        <w:jc w:val="both"/>
+        <w:textAlignment w:val="baseline"/>
+        <w:rPr>
+          <w:rFonts w:ascii="Arial" w:hAnsi="Arial" w:cs="Arial"/>
+          <w:color w:val="000000"/>
+        </w:rPr>
+      </w:pPr>
+      <w:r>
+        <w:rPr>
+          <w:rFonts w:ascii="Verdana" w:hAnsi="Verdana" w:cs="Arial"/>
+          <w:b/>
+          <w:bCs/>
+          <w:color w:val="000000"/>
+        </w:rPr>
+        <w:t>empathetic</w:t>
+      </w:r>
+      <w:r>
+        <w:rPr>
+          <w:rFonts w:ascii="Verdana" w:hAnsi="Verdana" w:cs="Arial"/>
+          <w:color w:val="000000"/>
+        </w:rPr>
+        <w:t>: how would you feel if you received the review you wrote?</w:t>
+      </w:r>
+    </w:p>
+    <w:p>
+      <w:pPr>
+        <w:pStyle w:val="ListParagraph"/>
+        <w:numPr>
+          <w:ilvl w:val="0"/>
+          <w:numId w:val="1"/>
+        </w:numPr>
+      </w:pPr>
+      <w:r>
+        <w:rPr>
+          <w:rFonts w:ascii="Verdana" w:hAnsi="Verdana"/>
+          <w:b/>
+          <w:bCs/>
+          <w:color w:val="000000"/>
+        </w:rPr>
+        <w:t>organized:</w:t>
+      </w:r>
+      <w:r>
+        <w:rPr>
+          <w:rFonts w:ascii="Verdana" w:hAnsi="Verdana"/>
+          <w:color w:val="000000"/>
+        </w:rPr>
+        <w:t xml:space="preserve"> make it easy for the recipient to follow your train of thought</w:t>
       </w:r>
     </w:p>
     <w:p/>
@@ -182,7 +463,7 @@
         </w:rPr>
         <w:t xml:space="preserve">Read: </w:t>
       </w:r>
-      <w:hyperlink r:id="rId5" w:tgtFrame="_blank" w:tooltip="Project guidelines" w:history="1">
+      <w:hyperlink r:id="rId7" w:tgtFrame="_blank" w:tooltip="Project guidelines" w:history="1">
         <w:r>
           <w:rPr>
             <w:rStyle w:val="Hyperlink"/>
@@ -216,7 +497,7 @@
         </w:rPr>
         <w:t xml:space="preserve">Sign up: </w:t>
       </w:r>
-      <w:hyperlink r:id="rId6" w:tgtFrame="_blank" w:tooltip="Team formation signup sheet" w:history="1">
+      <w:hyperlink r:id="rId8" w:tgtFrame="_blank" w:tooltip="Team formation signup sheet" w:history="1">
         <w:r>
           <w:rPr>
             <w:rStyle w:val="Hyperlink"/>
@@ -250,7 +531,7 @@
         </w:rPr>
         <w:t xml:space="preserve">Copy and complete: </w:t>
       </w:r>
-      <w:hyperlink r:id="rId7" w:tgtFrame="_blank" w:tooltip="Project proposal template" w:history="1">
+      <w:hyperlink r:id="rId9" w:tgtFrame="_blank" w:tooltip="Project proposal template" w:history="1">
         <w:r>
           <w:rPr>
             <w:rStyle w:val="Hyperlink"/>
@@ -283,6 +564,7 @@
           <w:sz w:val="21"/>
           <w:szCs w:val="21"/>
         </w:rPr>
+        <w:lastRenderedPageBreak/>
         <w:t>NOTE:</w:t>
       </w:r>
       <w:r>
@@ -292,19 +574,21 @@
           <w:sz w:val="21"/>
           <w:szCs w:val="21"/>
         </w:rPr>
-        <w:t xml:space="preserve"> You will need to be logged into your </w:t>
-      </w:r>
-      <w:proofErr w:type="spellStart"/>
-      <w:r>
+        <w:t xml:space="preserve"> You will need to be logged into your UMich Google Account in order to access these documents.</w:t>
+      </w:r>
+    </w:p>
+    <w:p>
+      <w:pPr>
+        <w:pStyle w:val="NormalWeb"/>
+        <w:shd w:val="clear" w:color="auto" w:fill="FFFFFF"/>
+        <w:spacing w:before="0" w:beforeAutospacing="0" w:after="300" w:afterAutospacing="0" w:line="315" w:lineRule="atLeast"/>
         <w:rPr>
           <w:rFonts w:ascii="Arial" w:hAnsi="Arial" w:cs="Arial"/>
           <w:color w:val="373A3C"/>
           <w:sz w:val="21"/>
           <w:szCs w:val="21"/>
         </w:rPr>
-        <w:t>UMich</w:t>
-      </w:r>
-      <w:proofErr w:type="spellEnd"/>
+      </w:pPr>
       <w:r>
         <w:rPr>
           <w:rFonts w:ascii="Arial" w:hAnsi="Arial" w:cs="Arial"/>
@@ -312,7 +596,12 @@
           <w:sz w:val="21"/>
           <w:szCs w:val="21"/>
         </w:rPr>
-        <w:t xml:space="preserve"> Google Account in order to access these documents.</w:t>
+        <w:t xml:space="preserve">Once you have done all 3 items listed, click submit. </w:t>
+      </w:r>
+    </w:p>
+    <w:p>
+      <w:r>
+        <w:t>#####################################################################################</w:t>
       </w:r>
     </w:p>
     <w:p>
@@ -327,34 +616,7 @@
           <w:szCs w:val="21"/>
         </w:rPr>
       </w:pPr>
-      <w:r>
-        <w:rPr>
-          <w:rFonts w:ascii="Arial" w:hAnsi="Arial" w:cs="Arial"/>
-          <w:color w:val="373A3C"/>
-          <w:sz w:val="21"/>
-          <w:szCs w:val="21"/>
-        </w:rPr>
-        <w:t xml:space="preserve">Once you have done all 3 items listed, click submit. </w:t>
-      </w:r>
-    </w:p>
-    <w:p>
-      <w:r>
-        <w:t>#####################################################################################</w:t>
-      </w:r>
-    </w:p>
-    <w:p>
-      <w:pPr>
-        <w:pStyle w:val="NormalWeb"/>
-        <w:shd w:val="clear" w:color="auto" w:fill="FFFFFF"/>
-        <w:spacing w:before="0" w:beforeAutospacing="0" w:after="300" w:afterAutospacing="0" w:line="315" w:lineRule="atLeast"/>
-        <w:rPr>
-          <w:rFonts w:ascii="Arial" w:hAnsi="Arial" w:cs="Arial"/>
-          <w:color w:val="373A3C"/>
-          <w:sz w:val="21"/>
-          <w:szCs w:val="21"/>
-        </w:rPr>
-      </w:pPr>
-      <w:hyperlink r:id="rId8" w:history="1">
+      <w:hyperlink r:id="rId10" w:history="1">
         <w:r>
           <w:rPr>
             <w:rStyle w:val="Hyperlink"/>
@@ -396,7 +658,7 @@
           <w:szCs w:val="21"/>
         </w:rPr>
       </w:pPr>
-      <w:hyperlink r:id="rId9" w:history="1">
+      <w:hyperlink r:id="rId11" w:history="1">
         <w:r>
           <w:rPr>
             <w:rStyle w:val="Hyperlink"/>
@@ -448,13 +710,88 @@
           <w:szCs w:val="21"/>
         </w:rPr>
       </w:pPr>
+      <w:r>
+        <w:rPr>
+          <w:rFonts w:ascii="Arial" w:hAnsi="Arial" w:cs="Arial"/>
+          <w:color w:val="373A3C"/>
+          <w:sz w:val="21"/>
+          <w:szCs w:val="21"/>
+        </w:rPr>
+        <w:t xml:space="preserve">Comprehensive Exam Sign up </w:t>
+      </w:r>
+    </w:p>
+    <w:p>
+      <w:pPr>
+        <w:pStyle w:val="NormalWeb"/>
+        <w:shd w:val="clear" w:color="auto" w:fill="FFFFFF"/>
+        <w:spacing w:before="0" w:beforeAutospacing="0" w:after="300" w:afterAutospacing="0" w:line="315" w:lineRule="atLeast"/>
+        <w:rPr>
+          <w:rFonts w:ascii="Arial" w:hAnsi="Arial" w:cs="Arial"/>
+          <w:color w:val="373A3C"/>
+          <w:sz w:val="21"/>
+          <w:szCs w:val="21"/>
+        </w:rPr>
+      </w:pPr>
+      <w:r>
+        <w:rPr>
+          <w:noProof/>
+        </w:rPr>
+        <w:drawing>
+          <wp:inline distT="0" distB="0" distL="0" distR="0" wp14:anchorId="6A025B80" wp14:editId="11518CD6">
+            <wp:extent cx="5943600" cy="3272790"/>
+            <wp:effectExtent l="0" t="0" r="0" b="3810"/>
+            <wp:docPr id="11" name="Picture 11"/>
+            <wp:cNvGraphicFramePr>
+              <a:graphicFrameLocks xmlns:a="http://schemas.openxmlformats.org/drawingml/2006/main" noChangeAspect="1"/>
+            </wp:cNvGraphicFramePr>
+            <a:graphic xmlns:a="http://schemas.openxmlformats.org/drawingml/2006/main">
+              <a:graphicData uri="http://schemas.openxmlformats.org/drawingml/2006/picture">
+                <pic:pic xmlns:pic="http://schemas.openxmlformats.org/drawingml/2006/picture">
+                  <pic:nvPicPr>
+                    <pic:cNvPr id="1" name=""/>
+                    <pic:cNvPicPr/>
+                  </pic:nvPicPr>
+                  <pic:blipFill>
+                    <a:blip r:embed="rId12"/>
+                    <a:stretch>
+                      <a:fillRect/>
+                    </a:stretch>
+                  </pic:blipFill>
+                  <pic:spPr>
+                    <a:xfrm>
+                      <a:off x="0" y="0"/>
+                      <a:ext cx="5943600" cy="3272790"/>
+                    </a:xfrm>
+                    <a:prstGeom prst="rect">
+                      <a:avLst/>
+                    </a:prstGeom>
+                  </pic:spPr>
+                </pic:pic>
+              </a:graphicData>
+            </a:graphic>
+          </wp:inline>
+        </w:drawing>
+      </w:r>
+    </w:p>
+    <w:p>
+      <w:pPr>
+        <w:pStyle w:val="NormalWeb"/>
+        <w:shd w:val="clear" w:color="auto" w:fill="FFFFFF"/>
+        <w:spacing w:before="0" w:beforeAutospacing="0" w:after="300" w:afterAutospacing="0" w:line="315" w:lineRule="atLeast"/>
+        <w:rPr>
+          <w:rFonts w:ascii="Arial" w:hAnsi="Arial" w:cs="Arial"/>
+          <w:color w:val="373A3C"/>
+          <w:sz w:val="21"/>
+          <w:szCs w:val="21"/>
+        </w:rPr>
+      </w:pPr>
     </w:p>
     <w:p>
       <w:pPr>
         <w:pStyle w:val="NormalWeb"/>
         <w:spacing w:before="80" w:beforeAutospacing="0" w:after="0" w:afterAutospacing="0"/>
       </w:pPr>
-      <w:hyperlink r:id="rId10" w:anchor="heading=h.5gz3twh312cy" w:history="1">
+      <w:hyperlink r:id="rId13" w:anchor="heading=h.5gz3twh312cy" w:history="1">
         <w:r>
           <w:rPr>
             <w:rStyle w:val="Hyperlink"/>
@@ -472,7 +809,7 @@
         <w:pStyle w:val="NormalWeb"/>
         <w:spacing w:before="200" w:beforeAutospacing="0" w:after="0" w:afterAutospacing="0"/>
       </w:pPr>
-      <w:hyperlink r:id="rId11" w:anchor="heading=h.ropbf7hlh87f" w:history="1">
+      <w:hyperlink r:id="rId14" w:anchor="heading=h.ropbf7hlh87f" w:history="1">
         <w:r>
           <w:rPr>
             <w:rStyle w:val="Hyperlink"/>
@@ -490,7 +827,7 @@
         <w:pStyle w:val="NormalWeb"/>
         <w:spacing w:before="200" w:beforeAutospacing="0" w:after="0" w:afterAutospacing="0"/>
       </w:pPr>
-      <w:hyperlink r:id="rId12" w:anchor="heading=h.85dbmqiqbk8n" w:history="1">
+      <w:hyperlink r:id="rId15" w:anchor="heading=h.85dbmqiqbk8n" w:history="1">
         <w:r>
           <w:rPr>
             <w:rStyle w:val="Hyperlink"/>
@@ -508,7 +845,7 @@
         <w:pStyle w:val="NormalWeb"/>
         <w:spacing w:before="200" w:beforeAutospacing="0" w:after="0" w:afterAutospacing="0"/>
       </w:pPr>
-      <w:hyperlink r:id="rId13" w:anchor="heading=h.qlb9byue57hs" w:history="1">
+      <w:hyperlink r:id="rId16" w:anchor="heading=h.qlb9byue57hs" w:history="1">
         <w:r>
           <w:rPr>
             <w:rStyle w:val="Hyperlink"/>
@@ -526,7 +863,7 @@
         <w:pStyle w:val="NormalWeb"/>
         <w:spacing w:before="200" w:beforeAutospacing="0" w:after="0" w:afterAutospacing="0"/>
       </w:pPr>
-      <w:hyperlink r:id="rId14" w:anchor="heading=h.d7e1w4357a7b" w:history="1">
+      <w:hyperlink r:id="rId17" w:anchor="heading=h.d7e1w4357a7b" w:history="1">
         <w:r>
           <w:rPr>
             <w:rStyle w:val="Hyperlink"/>
@@ -544,7 +881,7 @@
         <w:pStyle w:val="NormalWeb"/>
         <w:spacing w:before="200" w:beforeAutospacing="0" w:after="0" w:afterAutospacing="0"/>
       </w:pPr>
-      <w:hyperlink r:id="rId15" w:anchor="heading=h.xdedcqicenqc" w:history="1">
+      <w:hyperlink r:id="rId18" w:anchor="heading=h.xdedcqicenqc" w:history="1">
         <w:r>
           <w:rPr>
             <w:rStyle w:val="Hyperlink"/>
@@ -562,7 +899,7 @@
         <w:pStyle w:val="NormalWeb"/>
         <w:spacing w:before="200" w:beforeAutospacing="0" w:after="80" w:afterAutospacing="0"/>
       </w:pPr>
-      <w:hyperlink r:id="rId16" w:anchor="heading=h.hg9yk5wxcr1" w:history="1">
+      <w:hyperlink r:id="rId19" w:anchor="heading=h.hg9yk5wxcr1" w:history="1">
         <w:r>
           <w:rPr>
             <w:rStyle w:val="Hyperlink"/>
@@ -634,7 +971,7 @@
     </w:p>
     <w:p/>
     <w:p>
-      <w:hyperlink r:id="rId17" w:history="1">
+      <w:hyperlink r:id="rId20" w:history="1">
         <w:r>
           <w:rPr>
             <w:rStyle w:val="Hyperlink"/>
@@ -652,7 +989,7 @@
       </w:r>
     </w:p>
     <w:p>
-      <w:hyperlink r:id="rId18" w:history="1">
+      <w:hyperlink r:id="rId21" w:history="1">
         <w:r>
           <w:rPr>
             <w:rStyle w:val="Hyperlink"/>
@@ -719,7 +1056,7 @@
       </w:r>
     </w:p>
     <w:p>
-      <w:hyperlink r:id="rId19" w:history="1">
+      <w:hyperlink r:id="rId22" w:history="1">
         <w:r>
           <w:rPr>
             <w:rStyle w:val="Hyperlink"/>
@@ -729,7 +1066,7 @@
       </w:hyperlink>
     </w:p>
     <w:p>
-      <w:hyperlink r:id="rId20" w:history="1">
+      <w:hyperlink r:id="rId23" w:history="1">
         <w:r>
           <w:rPr>
             <w:rStyle w:val="Hyperlink"/>
@@ -1067,7 +1404,7 @@
         <w:pStyle w:val="NormalWeb"/>
         <w:spacing w:before="80" w:beforeAutospacing="0" w:after="0" w:afterAutospacing="0"/>
       </w:pPr>
-      <w:hyperlink r:id="rId21" w:anchor="heading=h.5gz3twh312cy" w:history="1">
+      <w:hyperlink r:id="rId24" w:anchor="heading=h.5gz3twh312cy" w:history="1">
         <w:r>
           <w:rPr>
             <w:rStyle w:val="Hyperlink"/>
@@ -1085,7 +1422,7 @@
         <w:pStyle w:val="NormalWeb"/>
         <w:spacing w:before="200" w:beforeAutospacing="0" w:after="0" w:afterAutospacing="0"/>
       </w:pPr>
-      <w:hyperlink r:id="rId22" w:anchor="heading=h.ropbf7hlh87f" w:history="1">
+      <w:hyperlink r:id="rId25" w:anchor="heading=h.ropbf7hlh87f" w:history="1">
         <w:r>
           <w:rPr>
             <w:rStyle w:val="Hyperlink"/>
@@ -1103,7 +1440,7 @@
         <w:pStyle w:val="NormalWeb"/>
         <w:spacing w:before="200" w:beforeAutospacing="0" w:after="0" w:afterAutospacing="0"/>
       </w:pPr>
-      <w:hyperlink r:id="rId23" w:anchor="heading=h.85dbmqiqbk8n" w:history="1">
+      <w:hyperlink r:id="rId26" w:anchor="heading=h.85dbmqiqbk8n" w:history="1">
         <w:r>
           <w:rPr>
             <w:rStyle w:val="Hyperlink"/>
@@ -1121,7 +1458,7 @@
         <w:pStyle w:val="NormalWeb"/>
         <w:spacing w:before="200" w:beforeAutospacing="0" w:after="0" w:afterAutospacing="0"/>
       </w:pPr>
-      <w:hyperlink r:id="rId24" w:anchor="heading=h.qlb9byue57hs" w:history="1">
+      <w:hyperlink r:id="rId27" w:anchor="heading=h.qlb9byue57hs" w:history="1">
         <w:r>
           <w:rPr>
             <w:rStyle w:val="Hyperlink"/>
@@ -1139,7 +1476,7 @@
         <w:pStyle w:val="NormalWeb"/>
         <w:spacing w:before="200" w:beforeAutospacing="0" w:after="0" w:afterAutospacing="0"/>
       </w:pPr>
-      <w:hyperlink r:id="rId25" w:anchor="heading=h.d7e1w4357a7b" w:history="1">
+      <w:hyperlink r:id="rId28" w:anchor="heading=h.d7e1w4357a7b" w:history="1">
         <w:r>
           <w:rPr>
             <w:rStyle w:val="Hyperlink"/>
@@ -1157,7 +1494,7 @@
         <w:pStyle w:val="NormalWeb"/>
         <w:spacing w:before="200" w:beforeAutospacing="0" w:after="0" w:afterAutospacing="0"/>
       </w:pPr>
-      <w:hyperlink r:id="rId26" w:anchor="heading=h.xdedcqicenqc" w:history="1">
+      <w:hyperlink r:id="rId29" w:anchor="heading=h.xdedcqicenqc" w:history="1">
         <w:r>
           <w:rPr>
             <w:rStyle w:val="Hyperlink"/>
@@ -1175,7 +1512,7 @@
         <w:pStyle w:val="NormalWeb"/>
         <w:spacing w:before="200" w:beforeAutospacing="0" w:after="80" w:afterAutospacing="0"/>
       </w:pPr>
-      <w:hyperlink r:id="rId27" w:anchor="heading=h.hg9yk5wxcr1" w:history="1">
+      <w:hyperlink r:id="rId30" w:anchor="heading=h.hg9yk5wxcr1" w:history="1">
         <w:r>
           <w:rPr>
             <w:rStyle w:val="Hyperlink"/>
@@ -1323,27 +1660,7 @@
           <w:sz w:val="22"/>
           <w:szCs w:val="22"/>
         </w:rPr>
-        <w:t xml:space="preserve">“Sign up” tab: select your date/time slot, add your full name and </w:t>
-      </w:r>
-      <w:proofErr w:type="spellStart"/>
-      <w:r>
-        <w:rPr>
-          <w:rFonts w:ascii="Verdana" w:hAnsi="Verdana"/>
-          <w:color w:val="000000"/>
-          <w:sz w:val="22"/>
-          <w:szCs w:val="22"/>
-        </w:rPr>
-        <w:t>uniqname</w:t>
-      </w:r>
-      <w:proofErr w:type="spellEnd"/>
-      <w:r>
-        <w:rPr>
-          <w:rFonts w:ascii="Verdana" w:hAnsi="Verdana"/>
-          <w:color w:val="000000"/>
-          <w:sz w:val="22"/>
-          <w:szCs w:val="22"/>
-        </w:rPr>
-        <w:t xml:space="preserve"> to the white cell.</w:t>
+        <w:t>“Sign up” tab: select your date/time slot, add your full name and uniqname to the white cell.</w:t>
       </w:r>
     </w:p>
     <w:p>
@@ -1491,10 +1808,9 @@
           <w:sz w:val="22"/>
           <w:szCs w:val="22"/>
         </w:rPr>
-        <w:lastRenderedPageBreak/>
         <w:t>If there are no date/time slots that work for you, please reach out to Emily Sartorius &lt;</w:t>
       </w:r>
-      <w:hyperlink r:id="rId28" w:history="1">
+      <w:hyperlink r:id="rId31" w:history="1">
         <w:r>
           <w:rPr>
             <w:rStyle w:val="Hyperlink"/>
@@ -1540,6 +1856,7 @@
           <w:sz w:val="22"/>
           <w:szCs w:val="22"/>
         </w:rPr>
+        <w:lastRenderedPageBreak/>
         <w:t>Ahead of your exam date and time, you will receive a Google calendar meeting invitation with the Zoom conference link.</w:t>
       </w:r>
     </w:p>
@@ -1569,7 +1886,7 @@
         </w:rPr>
         <w:t>If you are suddenly unable to make your exam date and time, reach out to Emily Sartorius &lt;</w:t>
       </w:r>
-      <w:hyperlink r:id="rId29" w:history="1">
+      <w:hyperlink r:id="rId32" w:history="1">
         <w:r>
           <w:rPr>
             <w:rStyle w:val="Hyperlink"/>
@@ -1608,27 +1925,7 @@
           <w:sz w:val="22"/>
           <w:szCs w:val="22"/>
         </w:rPr>
-        <w:t xml:space="preserve"> of 24 </w:t>
-      </w:r>
-      <w:proofErr w:type="spellStart"/>
-      <w:r>
-        <w:rPr>
-          <w:rFonts w:ascii="Verdana" w:hAnsi="Verdana"/>
-          <w:color w:val="000000"/>
-          <w:sz w:val="22"/>
-          <w:szCs w:val="22"/>
-        </w:rPr>
-        <w:t>hours notice</w:t>
-      </w:r>
-      <w:proofErr w:type="spellEnd"/>
-      <w:r>
-        <w:rPr>
-          <w:rFonts w:ascii="Verdana" w:hAnsi="Verdana"/>
-          <w:color w:val="000000"/>
-          <w:sz w:val="22"/>
-          <w:szCs w:val="22"/>
-        </w:rPr>
-        <w:t>.</w:t>
+        <w:t xml:space="preserve"> of 24 hours notice.</w:t>
       </w:r>
     </w:p>
     <w:p>
@@ -1687,7 +1984,7 @@
         <w:spacing w:before="0" w:beforeAutospacing="0" w:after="0" w:afterAutospacing="0"/>
         <w:jc w:val="both"/>
       </w:pPr>
-      <w:hyperlink r:id="rId30" w:history="1">
+      <w:hyperlink r:id="rId33" w:history="1">
         <w:r>
           <w:rPr>
             <w:rStyle w:val="Hyperlink"/>
@@ -1716,7 +2013,7 @@
         </w:rPr>
         <w:t xml:space="preserve">This dataset covers the initial impact of the coronavirus in South Korea. You may find the </w:t>
       </w:r>
-      <w:hyperlink r:id="rId31" w:history="1">
+      <w:hyperlink r:id="rId34" w:history="1">
         <w:r>
           <w:rPr>
             <w:rStyle w:val="Hyperlink"/>
@@ -1902,7 +2199,7 @@
           <w:szCs w:val="23"/>
           <w:shd w:val="clear" w:color="auto" w:fill="FFFFFF"/>
         </w:rPr>
-        <w:t xml:space="preserve">We are all familiar with the maxim “correlation does not imply causation”. But what does it mean when we assert that two or more variables are statistically related? Describe the concept as well explain how to calculate correlation </w:t>
+        <w:t xml:space="preserve">We are all familiar with the maxim “correlation does not imply causation”. But what does it mean when we assert that two or more variables are statistically related? Describe the concept as well explain how to calculate correlation coefficients. Utilize the South Korean COVID-19 dataset to illustrate your points. Do associations exist (either positive or negative) between variables derived from </w:t>
       </w:r>
       <w:r>
         <w:rPr>
@@ -1913,7 +2210,7 @@
           <w:shd w:val="clear" w:color="auto" w:fill="FFFFFF"/>
         </w:rPr>
         <w:lastRenderedPageBreak/>
-        <w:t>coefficients. Utilize the South Korean COVID-19 dataset to illustrate your points. Do associations exist (either positive or negative) between variables derived from the data? Is there a causal story to be told about the transmission, incidence, or persistence of the coronavirus in South Korea?</w:t>
+        <w:t>the data? Is there a causal story to be told about the transmission, incidence, or persistence of the coronavirus in South Korea?</w:t>
       </w:r>
       <w:r>
         <w:rPr>
@@ -1965,7 +2262,7 @@
         </w:rPr>
         <w:t xml:space="preserve">The split-apply-combine data analysis pattern, identified by Hadley Wickham in a </w:t>
       </w:r>
-      <w:hyperlink r:id="rId32" w:history="1">
+      <w:hyperlink r:id="rId35" w:history="1">
         <w:r>
           <w:rPr>
             <w:rStyle w:val="Hyperlink"/>
@@ -2028,7 +2325,7 @@
         </w:rPr>
         <w:t xml:space="preserve">It's often said that data cleaning and manipulation takes up 80% of a data scientist's time, although that claim has recently been </w:t>
       </w:r>
-      <w:hyperlink r:id="rId33" w:history="1">
+      <w:hyperlink r:id="rId36" w:history="1">
         <w:r>
           <w:rPr>
             <w:rStyle w:val="Hyperlink"/>
@@ -2176,7 +2473,7 @@
           <w:bCs/>
         </w:rPr>
       </w:pPr>
-      <w:hyperlink r:id="rId34" w:history="1">
+      <w:hyperlink r:id="rId37" w:history="1">
         <w:r>
           <w:rPr>
             <w:rStyle w:val="Hyperlink"/>
@@ -2199,9 +2496,10 @@
           <w:b/>
           <w:bCs/>
         </w:rPr>
+        <w:lastRenderedPageBreak/>
         <w:t xml:space="preserve">Detailed discussion : </w:t>
       </w:r>
-      <w:hyperlink r:id="rId35" w:history="1">
+      <w:hyperlink r:id="rId38" w:history="1">
         <w:r>
           <w:rPr>
             <w:rStyle w:val="Hyperlink"/>
@@ -2328,23 +2626,13 @@
         </w:rPr>
         <w:br/>
       </w:r>
-      <w:proofErr w:type="spellStart"/>
       <w:r>
         <w:rPr>
           <w:b/>
           <w:bCs/>
           <w:color w:val="FF0000"/>
         </w:rPr>
-        <w:t>Infection_case</w:t>
-      </w:r>
-      <w:proofErr w:type="spellEnd"/>
-      <w:r>
-        <w:rPr>
-          <w:b/>
-          <w:bCs/>
-          <w:color w:val="FF0000"/>
-        </w:rPr>
-        <w:t xml:space="preserve"> </w:t>
+        <w:t xml:space="preserve">Infection_case </w:t>
       </w:r>
       <w:r>
         <w:rPr>
@@ -2416,7 +2704,7 @@
                 <wp:cNvGraphicFramePr/>
                 <a:graphic xmlns:a="http://schemas.openxmlformats.org/drawingml/2006/main">
                   <a:graphicData uri="http://schemas.microsoft.com/office/word/2010/wordprocessingInk">
-                    <w14:contentPart bwMode="auto" r:id="rId36">
+                    <w14:contentPart bwMode="auto" r:id="rId39">
                       <w14:nvContentPartPr>
                         <w14:cNvContentPartPr/>
                       </w14:nvContentPartPr>
@@ -2453,7 +2741,7 @@
                         <pic:cNvPicPr/>
                       </pic:nvPicPr>
                       <pic:blipFill>
-                        <a:blip r:embed="rId37"/>
+                        <a:blip r:embed="rId40"/>
                         <a:stretch>
                           <a:fillRect/>
                         </a:stretch>
@@ -2514,38 +2802,27 @@
           <w:color w:val="FF0000"/>
         </w:rPr>
       </w:pPr>
-      <w:proofErr w:type="spellStart"/>
       <w:r>
         <w:rPr>
           <w:b/>
           <w:bCs/>
           <w:color w:val="FF0000"/>
         </w:rPr>
-        <w:t>Infection_case</w:t>
-      </w:r>
-      <w:proofErr w:type="spellEnd"/>
-      <w:r>
+        <w:t xml:space="preserve">Infection_case </w:t>
+      </w:r>
+    </w:p>
+    <w:p>
+      <w:pPr>
         <w:rPr>
           <w:b/>
           <w:bCs/>
           <w:color w:val="FF0000"/>
         </w:rPr>
-        <w:t xml:space="preserve"> </w:t>
-      </w:r>
-    </w:p>
-    <w:p>
-      <w:pPr>
-        <w:rPr>
-          <w:b/>
-          <w:bCs/>
-          <w:color w:val="FF0000"/>
-        </w:rPr>
       </w:pPr>
       <w:r>
         <w:rPr>
           <w:noProof/>
         </w:rPr>
-        <w:lastRenderedPageBreak/>
         <w:drawing>
           <wp:inline distT="0" distB="0" distL="0" distR="0" wp14:anchorId="19E8B1DC" wp14:editId="22B6C754">
             <wp:extent cx="5943600" cy="4140200"/>
@@ -2562,7 +2839,7 @@
                     <pic:cNvPicPr/>
                   </pic:nvPicPr>
                   <pic:blipFill>
-                    <a:blip r:embed="rId38"/>
+                    <a:blip r:embed="rId41"/>
                     <a:stretch>
                       <a:fillRect/>
                     </a:stretch>
@@ -2629,7 +2906,7 @@
                     <pic:cNvPicPr/>
                   </pic:nvPicPr>
                   <pic:blipFill>
-                    <a:blip r:embed="rId39"/>
+                    <a:blip r:embed="rId42"/>
                     <a:stretch>
                       <a:fillRect/>
                     </a:stretch>
@@ -2664,7 +2941,6 @@
           <w:bCs/>
           <w:color w:val="FF0000"/>
         </w:rPr>
-        <w:lastRenderedPageBreak/>
         <w:t>https://www.kaggle.com/kimjihoo/ds4c-korea-wonderland-fight-against-covid-19</w:t>
       </w:r>
     </w:p>
@@ -2725,7 +3001,7 @@
           <w:szCs w:val="21"/>
         </w:rPr>
       </w:pPr>
-      <w:hyperlink r:id="rId40" w:history="1">
+      <w:hyperlink r:id="rId43" w:history="1">
         <w:r>
           <w:rPr>
             <w:rStyle w:val="Hyperlink"/>
@@ -2809,7 +3085,7 @@
           <w:szCs w:val="21"/>
         </w:rPr>
       </w:pPr>
-      <w:hyperlink r:id="rId41" w:history="1">
+      <w:hyperlink r:id="rId44" w:history="1">
         <w:r>
           <w:rPr>
             <w:rStyle w:val="Hyperlink"/>
@@ -2884,7 +3160,6 @@
           <w:color w:val="24292F"/>
         </w:rPr>
       </w:pPr>
-      <w:proofErr w:type="spellStart"/>
       <w:r>
         <w:rPr>
           <w:rStyle w:val="HTMLCode"/>
@@ -2893,7 +3168,6 @@
         </w:rPr>
         <w:t>countries.json</w:t>
       </w:r>
-      <w:proofErr w:type="spellEnd"/>
     </w:p>
     <w:p>
       <w:pPr>
@@ -3049,7 +3323,7 @@
           <w:szCs w:val="21"/>
         </w:rPr>
       </w:pPr>
-      <w:hyperlink r:id="rId42" w:history="1">
+      <w:hyperlink r:id="rId45" w:history="1">
         <w:r>
           <w:rPr>
             <w:rStyle w:val="Hyperlink"/>
@@ -3152,7 +3426,7 @@
           <w:color w:val="FF0000"/>
         </w:rPr>
       </w:pPr>
-      <w:hyperlink r:id="rId43" w:history="1">
+      <w:hyperlink r:id="rId46" w:history="1">
         <w:r>
           <w:rPr>
             <w:rStyle w:val="Hyperlink"/>
@@ -3171,7 +3445,7 @@
           <w:color w:val="FF0000"/>
         </w:rPr>
       </w:pPr>
-      <w:hyperlink r:id="rId44" w:history="1">
+      <w:hyperlink r:id="rId47" w:history="1">
         <w:r>
           <w:rPr>
             <w:rStyle w:val="Hyperlink"/>
@@ -3273,35 +3547,34 @@
           <w:bCs/>
           <w:color w:val="FF0000"/>
         </w:rPr>
-        <w:t xml:space="preserve">Waning and </w:t>
-      </w:r>
-      <w:proofErr w:type="spellStart"/>
-      <w:r>
+        <w:t>Waning and webing of cases</w:t>
+      </w:r>
+    </w:p>
+    <w:p>
+      <w:pPr>
         <w:rPr>
           <w:b/>
           <w:bCs/>
           <w:color w:val="FF0000"/>
         </w:rPr>
-        <w:t>webing</w:t>
-      </w:r>
-      <w:proofErr w:type="spellEnd"/>
-      <w:r>
+      </w:pPr>
+    </w:p>
+    <w:p>
+      <w:pPr>
         <w:rPr>
           <w:b/>
           <w:bCs/>
           <w:color w:val="FF0000"/>
         </w:rPr>
-        <w:t xml:space="preserve"> of cases</w:t>
-      </w:r>
-    </w:p>
-    <w:p>
-      <w:pPr>
+      </w:pPr>
+      <w:r>
         <w:rPr>
           <w:b/>
           <w:bCs/>
           <w:color w:val="FF0000"/>
         </w:rPr>
-      </w:pPr>
+        <w:t>Charts:</w:t>
+      </w:r>
     </w:p>
     <w:p>
       <w:pPr>
@@ -3313,26 +3586,8 @@
       </w:pPr>
       <w:r>
         <w:rPr>
-          <w:b/>
-          <w:bCs/>
-          <w:color w:val="FF0000"/>
-        </w:rPr>
-        <w:t>Charts:</w:t>
-      </w:r>
-    </w:p>
-    <w:p>
-      <w:pPr>
-        <w:rPr>
-          <w:b/>
-          <w:bCs/>
-          <w:color w:val="FF0000"/>
-        </w:rPr>
-      </w:pPr>
-      <w:r>
-        <w:rPr>
           <w:noProof/>
         </w:rPr>
-        <w:lastRenderedPageBreak/>
         <w:drawing>
           <wp:inline distT="0" distB="0" distL="0" distR="0" wp14:anchorId="6E120997" wp14:editId="048BC1A4">
             <wp:extent cx="5943600" cy="3169285"/>
@@ -3349,7 +3604,7 @@
                     <pic:cNvPicPr/>
                   </pic:nvPicPr>
                   <pic:blipFill>
-                    <a:blip r:embed="rId45"/>
+                    <a:blip r:embed="rId48"/>
                     <a:stretch>
                       <a:fillRect/>
                     </a:stretch>
@@ -3398,7 +3653,7 @@
                     <pic:cNvPicPr/>
                   </pic:nvPicPr>
                   <pic:blipFill>
-                    <a:blip r:embed="rId46"/>
+                    <a:blip r:embed="rId49"/>
                     <a:stretch>
                       <a:fillRect/>
                     </a:stretch>
@@ -3436,7 +3691,7 @@
           <w:color w:val="FF0000"/>
         </w:rPr>
       </w:pPr>
-      <w:hyperlink r:id="rId47" w:history="1">
+      <w:hyperlink r:id="rId50" w:history="1">
         <w:r>
           <w:rPr>
             <w:rStyle w:val="Hyperlink"/>
@@ -3489,6 +3744,101 @@
           <w:bCs/>
         </w:rPr>
       </w:pPr>
+    </w:p>
+    <w:p>
+      <w:pPr>
+        <w:rPr>
+          <w:b/>
+          <w:bCs/>
+        </w:rPr>
+      </w:pPr>
+    </w:p>
+    <w:p>
+      <w:pPr>
+        <w:rPr>
+          <w:b/>
+          <w:bCs/>
+        </w:rPr>
+      </w:pPr>
+    </w:p>
+    <w:p>
+      <w:pPr>
+        <w:rPr>
+          <w:b/>
+          <w:bCs/>
+        </w:rPr>
+      </w:pPr>
+    </w:p>
+    <w:p>
+      <w:pPr>
+        <w:rPr>
+          <w:b/>
+          <w:bCs/>
+        </w:rPr>
+      </w:pPr>
+    </w:p>
+    <w:p>
+      <w:pPr>
+        <w:rPr>
+          <w:b/>
+          <w:bCs/>
+        </w:rPr>
+      </w:pPr>
+    </w:p>
+    <w:p>
+      <w:pPr>
+        <w:rPr>
+          <w:b/>
+          <w:bCs/>
+        </w:rPr>
+      </w:pPr>
+      <w:r>
+        <w:rPr>
+          <w:b/>
+          <w:bCs/>
+        </w:rPr>
+        <w:t>Anscombe’s Quartet</w:t>
+      </w:r>
+      <w:r>
+        <w:rPr>
+          <w:noProof/>
+        </w:rPr>
+        <w:drawing>
+          <wp:inline distT="0" distB="0" distL="0" distR="0" wp14:anchorId="7C96BEA1" wp14:editId="2D65131B">
+            <wp:extent cx="5943600" cy="3048635"/>
+            <wp:effectExtent l="0" t="0" r="0" b="0"/>
+            <wp:docPr id="10" name="Picture 10"/>
+            <wp:cNvGraphicFramePr>
+              <a:graphicFrameLocks xmlns:a="http://schemas.openxmlformats.org/drawingml/2006/main" noChangeAspect="1"/>
+            </wp:cNvGraphicFramePr>
+            <a:graphic xmlns:a="http://schemas.openxmlformats.org/drawingml/2006/main">
+              <a:graphicData uri="http://schemas.openxmlformats.org/drawingml/2006/picture">
+                <pic:pic xmlns:pic="http://schemas.openxmlformats.org/drawingml/2006/picture">
+                  <pic:nvPicPr>
+                    <pic:cNvPr id="1" name=""/>
+                    <pic:cNvPicPr/>
+                  </pic:nvPicPr>
+                  <pic:blipFill>
+                    <a:blip r:embed="rId51"/>
+                    <a:stretch>
+                      <a:fillRect/>
+                    </a:stretch>
+                  </pic:blipFill>
+                  <pic:spPr>
+                    <a:xfrm>
+                      <a:off x="0" y="0"/>
+                      <a:ext cx="5943600" cy="3048635"/>
+                    </a:xfrm>
+                    <a:prstGeom prst="rect">
+                      <a:avLst/>
+                    </a:prstGeom>
+                  </pic:spPr>
+                </pic:pic>
+              </a:graphicData>
+            </a:graphic>
+          </wp:inline>
+        </w:drawing>
+      </w:r>
     </w:p>
     <w:p>
       <w:pPr>
@@ -3970,6 +4320,155 @@
     </w:lvl>
   </w:abstractNum>
   <w:abstractNum w:abstractNumId="4" w15:restartNumberingAfterBreak="0">
+    <w:nsid w:val="60526E65"/>
+    <w:multiLevelType w:val="multilevel"/>
+    <w:tmpl w:val="E29C16CC"/>
+    <w:lvl w:ilvl="0">
+      <w:start w:val="1"/>
+      <w:numFmt w:val="bullet"/>
+      <w:lvlText w:val=""/>
+      <w:lvlJc w:val="left"/>
+      <w:pPr>
+        <w:tabs>
+          <w:tab w:val="num" w:pos="720"/>
+        </w:tabs>
+        <w:ind w:left="720" w:hanging="360"/>
+      </w:pPr>
+      <w:rPr>
+        <w:rFonts w:ascii="Symbol" w:hAnsi="Symbol" w:hint="default"/>
+        <w:sz w:val="20"/>
+      </w:rPr>
+    </w:lvl>
+    <w:lvl w:ilvl="1" w:tentative="1">
+      <w:start w:val="1"/>
+      <w:numFmt w:val="bullet"/>
+      <w:lvlText w:val="o"/>
+      <w:lvlJc w:val="left"/>
+      <w:pPr>
+        <w:tabs>
+          <w:tab w:val="num" w:pos="1440"/>
+        </w:tabs>
+        <w:ind w:left="1440" w:hanging="360"/>
+      </w:pPr>
+      <w:rPr>
+        <w:rFonts w:ascii="Courier New" w:hAnsi="Courier New" w:hint="default"/>
+        <w:sz w:val="20"/>
+      </w:rPr>
+    </w:lvl>
+    <w:lvl w:ilvl="2" w:tentative="1">
+      <w:start w:val="1"/>
+      <w:numFmt w:val="bullet"/>
+      <w:lvlText w:val=""/>
+      <w:lvlJc w:val="left"/>
+      <w:pPr>
+        <w:tabs>
+          <w:tab w:val="num" w:pos="2160"/>
+        </w:tabs>
+        <w:ind w:left="2160" w:hanging="360"/>
+      </w:pPr>
+      <w:rPr>
+        <w:rFonts w:ascii="Wingdings" w:hAnsi="Wingdings" w:hint="default"/>
+        <w:sz w:val="20"/>
+      </w:rPr>
+    </w:lvl>
+    <w:lvl w:ilvl="3" w:tentative="1">
+      <w:start w:val="1"/>
+      <w:numFmt w:val="bullet"/>
+      <w:lvlText w:val=""/>
+      <w:lvlJc w:val="left"/>
+      <w:pPr>
+        <w:tabs>
+          <w:tab w:val="num" w:pos="2880"/>
+        </w:tabs>
+        <w:ind w:left="2880" w:hanging="360"/>
+      </w:pPr>
+      <w:rPr>
+        <w:rFonts w:ascii="Wingdings" w:hAnsi="Wingdings" w:hint="default"/>
+        <w:sz w:val="20"/>
+      </w:rPr>
+    </w:lvl>
+    <w:lvl w:ilvl="4" w:tentative="1">
+      <w:start w:val="1"/>
+      <w:numFmt w:val="bullet"/>
+      <w:lvlText w:val=""/>
+      <w:lvlJc w:val="left"/>
+      <w:pPr>
+        <w:tabs>
+          <w:tab w:val="num" w:pos="3600"/>
+        </w:tabs>
+        <w:ind w:left="3600" w:hanging="360"/>
+      </w:pPr>
+      <w:rPr>
+        <w:rFonts w:ascii="Wingdings" w:hAnsi="Wingdings" w:hint="default"/>
+        <w:sz w:val="20"/>
+      </w:rPr>
+    </w:lvl>
+    <w:lvl w:ilvl="5" w:tentative="1">
+      <w:start w:val="1"/>
+      <w:numFmt w:val="bullet"/>
+      <w:lvlText w:val=""/>
+      <w:lvlJc w:val="left"/>
+      <w:pPr>
+        <w:tabs>
+          <w:tab w:val="num" w:pos="4320"/>
+        </w:tabs>
+        <w:ind w:left="4320" w:hanging="360"/>
+      </w:pPr>
+      <w:rPr>
+        <w:rFonts w:ascii="Wingdings" w:hAnsi="Wingdings" w:hint="default"/>
+        <w:sz w:val="20"/>
+      </w:rPr>
+    </w:lvl>
+    <w:lvl w:ilvl="6" w:tentative="1">
+      <w:start w:val="1"/>
+      <w:numFmt w:val="bullet"/>
+      <w:lvlText w:val=""/>
+      <w:lvlJc w:val="left"/>
+      <w:pPr>
+        <w:tabs>
+          <w:tab w:val="num" w:pos="5040"/>
+        </w:tabs>
+        <w:ind w:left="5040" w:hanging="360"/>
+      </w:pPr>
+      <w:rPr>
+        <w:rFonts w:ascii="Wingdings" w:hAnsi="Wingdings" w:hint="default"/>
+        <w:sz w:val="20"/>
+      </w:rPr>
+    </w:lvl>
+    <w:lvl w:ilvl="7" w:tentative="1">
+      <w:start w:val="1"/>
+      <w:numFmt w:val="bullet"/>
+      <w:lvlText w:val=""/>
+      <w:lvlJc w:val="left"/>
+      <w:pPr>
+        <w:tabs>
+          <w:tab w:val="num" w:pos="5760"/>
+        </w:tabs>
+        <w:ind w:left="5760" w:hanging="360"/>
+      </w:pPr>
+      <w:rPr>
+        <w:rFonts w:ascii="Wingdings" w:hAnsi="Wingdings" w:hint="default"/>
+        <w:sz w:val="20"/>
+      </w:rPr>
+    </w:lvl>
+    <w:lvl w:ilvl="8" w:tentative="1">
+      <w:start w:val="1"/>
+      <w:numFmt w:val="bullet"/>
+      <w:lvlText w:val=""/>
+      <w:lvlJc w:val="left"/>
+      <w:pPr>
+        <w:tabs>
+          <w:tab w:val="num" w:pos="6480"/>
+        </w:tabs>
+        <w:ind w:left="6480" w:hanging="360"/>
+      </w:pPr>
+      <w:rPr>
+        <w:rFonts w:ascii="Wingdings" w:hAnsi="Wingdings" w:hint="default"/>
+        <w:sz w:val="20"/>
+      </w:rPr>
+    </w:lvl>
+  </w:abstractNum>
+  <w:abstractNum w:abstractNumId="5" w15:restartNumberingAfterBreak="0">
     <w:nsid w:val="637F441A"/>
     <w:multiLevelType w:val="multilevel"/>
     <w:tmpl w:val="9B72D7BC"/>
@@ -4118,7 +4617,7 @@
       </w:rPr>
     </w:lvl>
   </w:abstractNum>
-  <w:abstractNum w:abstractNumId="5" w15:restartNumberingAfterBreak="0">
+  <w:abstractNum w:abstractNumId="6" w15:restartNumberingAfterBreak="0">
     <w:nsid w:val="6A4B1B4A"/>
     <w:multiLevelType w:val="hybridMultilevel"/>
     <w:tmpl w:val="148202D8"/>
@@ -4207,7 +4706,7 @@
       </w:pPr>
     </w:lvl>
   </w:abstractNum>
-  <w:abstractNum w:abstractNumId="6" w15:restartNumberingAfterBreak="0">
+  <w:abstractNum w:abstractNumId="7" w15:restartNumberingAfterBreak="0">
     <w:nsid w:val="77874113"/>
     <w:multiLevelType w:val="multilevel"/>
     <w:tmpl w:val="5E1E3994"/>
@@ -4320,7 +4819,156 @@
       </w:pPr>
     </w:lvl>
   </w:abstractNum>
-  <w:abstractNum w:abstractNumId="7" w15:restartNumberingAfterBreak="0">
+  <w:abstractNum w:abstractNumId="8" w15:restartNumberingAfterBreak="0">
+    <w:nsid w:val="7BA12F3A"/>
+    <w:multiLevelType w:val="multilevel"/>
+    <w:tmpl w:val="E5D487D6"/>
+    <w:lvl w:ilvl="0">
+      <w:start w:val="1"/>
+      <w:numFmt w:val="bullet"/>
+      <w:lvlText w:val=""/>
+      <w:lvlJc w:val="left"/>
+      <w:pPr>
+        <w:tabs>
+          <w:tab w:val="num" w:pos="720"/>
+        </w:tabs>
+        <w:ind w:left="720" w:hanging="360"/>
+      </w:pPr>
+      <w:rPr>
+        <w:rFonts w:ascii="Symbol" w:hAnsi="Symbol" w:hint="default"/>
+        <w:sz w:val="20"/>
+      </w:rPr>
+    </w:lvl>
+    <w:lvl w:ilvl="1" w:tentative="1">
+      <w:start w:val="1"/>
+      <w:numFmt w:val="bullet"/>
+      <w:lvlText w:val="o"/>
+      <w:lvlJc w:val="left"/>
+      <w:pPr>
+        <w:tabs>
+          <w:tab w:val="num" w:pos="1440"/>
+        </w:tabs>
+        <w:ind w:left="1440" w:hanging="360"/>
+      </w:pPr>
+      <w:rPr>
+        <w:rFonts w:ascii="Courier New" w:hAnsi="Courier New" w:hint="default"/>
+        <w:sz w:val="20"/>
+      </w:rPr>
+    </w:lvl>
+    <w:lvl w:ilvl="2" w:tentative="1">
+      <w:start w:val="1"/>
+      <w:numFmt w:val="bullet"/>
+      <w:lvlText w:val=""/>
+      <w:lvlJc w:val="left"/>
+      <w:pPr>
+        <w:tabs>
+          <w:tab w:val="num" w:pos="2160"/>
+        </w:tabs>
+        <w:ind w:left="2160" w:hanging="360"/>
+      </w:pPr>
+      <w:rPr>
+        <w:rFonts w:ascii="Wingdings" w:hAnsi="Wingdings" w:hint="default"/>
+        <w:sz w:val="20"/>
+      </w:rPr>
+    </w:lvl>
+    <w:lvl w:ilvl="3" w:tentative="1">
+      <w:start w:val="1"/>
+      <w:numFmt w:val="bullet"/>
+      <w:lvlText w:val=""/>
+      <w:lvlJc w:val="left"/>
+      <w:pPr>
+        <w:tabs>
+          <w:tab w:val="num" w:pos="2880"/>
+        </w:tabs>
+        <w:ind w:left="2880" w:hanging="360"/>
+      </w:pPr>
+      <w:rPr>
+        <w:rFonts w:ascii="Wingdings" w:hAnsi="Wingdings" w:hint="default"/>
+        <w:sz w:val="20"/>
+      </w:rPr>
+    </w:lvl>
+    <w:lvl w:ilvl="4" w:tentative="1">
+      <w:start w:val="1"/>
+      <w:numFmt w:val="bullet"/>
+      <w:lvlText w:val=""/>
+      <w:lvlJc w:val="left"/>
+      <w:pPr>
+        <w:tabs>
+          <w:tab w:val="num" w:pos="3600"/>
+        </w:tabs>
+        <w:ind w:left="3600" w:hanging="360"/>
+      </w:pPr>
+      <w:rPr>
+        <w:rFonts w:ascii="Wingdings" w:hAnsi="Wingdings" w:hint="default"/>
+        <w:sz w:val="20"/>
+      </w:rPr>
+    </w:lvl>
+    <w:lvl w:ilvl="5" w:tentative="1">
+      <w:start w:val="1"/>
+      <w:numFmt w:val="bullet"/>
+      <w:lvlText w:val=""/>
+      <w:lvlJc w:val="left"/>
+      <w:pPr>
+        <w:tabs>
+          <w:tab w:val="num" w:pos="4320"/>
+        </w:tabs>
+        <w:ind w:left="4320" w:hanging="360"/>
+      </w:pPr>
+      <w:rPr>
+        <w:rFonts w:ascii="Wingdings" w:hAnsi="Wingdings" w:hint="default"/>
+        <w:sz w:val="20"/>
+      </w:rPr>
+    </w:lvl>
+    <w:lvl w:ilvl="6" w:tentative="1">
+      <w:start w:val="1"/>
+      <w:numFmt w:val="bullet"/>
+      <w:lvlText w:val=""/>
+      <w:lvlJc w:val="left"/>
+      <w:pPr>
+        <w:tabs>
+          <w:tab w:val="num" w:pos="5040"/>
+        </w:tabs>
+        <w:ind w:left="5040" w:hanging="360"/>
+      </w:pPr>
+      <w:rPr>
+        <w:rFonts w:ascii="Wingdings" w:hAnsi="Wingdings" w:hint="default"/>
+        <w:sz w:val="20"/>
+      </w:rPr>
+    </w:lvl>
+    <w:lvl w:ilvl="7" w:tentative="1">
+      <w:start w:val="1"/>
+      <w:numFmt w:val="bullet"/>
+      <w:lvlText w:val=""/>
+      <w:lvlJc w:val="left"/>
+      <w:pPr>
+        <w:tabs>
+          <w:tab w:val="num" w:pos="5760"/>
+        </w:tabs>
+        <w:ind w:left="5760" w:hanging="360"/>
+      </w:pPr>
+      <w:rPr>
+        <w:rFonts w:ascii="Wingdings" w:hAnsi="Wingdings" w:hint="default"/>
+        <w:sz w:val="20"/>
+      </w:rPr>
+    </w:lvl>
+    <w:lvl w:ilvl="8" w:tentative="1">
+      <w:start w:val="1"/>
+      <w:numFmt w:val="bullet"/>
+      <w:lvlText w:val=""/>
+      <w:lvlJc w:val="left"/>
+      <w:pPr>
+        <w:tabs>
+          <w:tab w:val="num" w:pos="6480"/>
+        </w:tabs>
+        <w:ind w:left="6480" w:hanging="360"/>
+      </w:pPr>
+      <w:rPr>
+        <w:rFonts w:ascii="Wingdings" w:hAnsi="Wingdings" w:hint="default"/>
+        <w:sz w:val="20"/>
+      </w:rPr>
+    </w:lvl>
+  </w:abstractNum>
+  <w:abstractNum w:abstractNumId="9" w15:restartNumberingAfterBreak="0">
     <w:nsid w:val="7D546348"/>
     <w:multiLevelType w:val="multilevel"/>
     <w:tmpl w:val="0B92568E"/>
@@ -4434,19 +5082,19 @@
     </w:lvl>
   </w:abstractNum>
   <w:num w:numId="1">
-    <w:abstractNumId w:val="5"/>
+    <w:abstractNumId w:val="6"/>
   </w:num>
   <w:num w:numId="2">
     <w:abstractNumId w:val="3"/>
   </w:num>
   <w:num w:numId="3">
-    <w:abstractNumId w:val="4"/>
+    <w:abstractNumId w:val="5"/>
   </w:num>
   <w:num w:numId="4">
-    <w:abstractNumId w:val="7"/>
+    <w:abstractNumId w:val="9"/>
   </w:num>
   <w:num w:numId="5">
-    <w:abstractNumId w:val="6"/>
+    <w:abstractNumId w:val="7"/>
     <w:lvlOverride w:ilvl="0">
       <w:lvl w:ilvl="0">
         <w:numFmt w:val="decimal"/>
@@ -4484,6 +5132,12 @@
         <w:lvlJc w:val="left"/>
       </w:lvl>
     </w:lvlOverride>
+  </w:num>
+  <w:num w:numId="9">
+    <w:abstractNumId w:val="8"/>
+  </w:num>
+  <w:num w:numId="10">
+    <w:abstractNumId w:val="4"/>
   </w:num>
 </w:numbering>
 </file>

</xml_diff>

<commit_message>
Added pairplots and faceted charts
</commit_message>
<xml_diff>
--- a/Timelines and Calendar.docx
+++ b/Timelines and Calendar.docx
@@ -3944,6 +3944,175 @@
     <w:p>
       <w:pPr>
         <w:rPr>
+          <w:color w:val="000000"/>
+          <w:sz w:val="27"/>
+          <w:szCs w:val="27"/>
+          <w:shd w:val="clear" w:color="auto" w:fill="F3F3F3"/>
+        </w:rPr>
+      </w:pPr>
+      <w:r>
+        <w:rPr>
+          <w:color w:val="000000"/>
+          <w:sz w:val="27"/>
+          <w:szCs w:val="27"/>
+          <w:shd w:val="clear" w:color="auto" w:fill="F3F3F3"/>
+        </w:rPr>
+        <w:t>In the end, many hundreds of predictive tools were developed. None of them made a real difference, and some were potentially harmful.</w:t>
+      </w:r>
+      <w:r>
+        <w:rPr>
+          <w:color w:val="000000"/>
+          <w:sz w:val="27"/>
+          <w:szCs w:val="27"/>
+          <w:shd w:val="clear" w:color="auto" w:fill="F3F3F3"/>
+        </w:rPr>
+        <w:t xml:space="preserve"> She and her colleagues have looked at 232 algorithms for diagnosing patients or predicting how sick those with the disease might get. They found that none of them were fit for clinical use. Just two have been singled out as being promising enough for future testing.</w:t>
+      </w:r>
+    </w:p>
+    <w:p>
+      <w:pPr>
+        <w:rPr>
+          <w:color w:val="000000"/>
+          <w:sz w:val="27"/>
+          <w:szCs w:val="27"/>
+          <w:shd w:val="clear" w:color="auto" w:fill="F3F3F3"/>
+        </w:rPr>
+      </w:pPr>
+    </w:p>
+    <w:p>
+      <w:pPr>
+        <w:rPr>
+          <w:color w:val="000000"/>
+          <w:sz w:val="27"/>
+          <w:szCs w:val="27"/>
+          <w:shd w:val="clear" w:color="auto" w:fill="F3F3F3"/>
+        </w:rPr>
+      </w:pPr>
+      <w:r>
+        <w:rPr>
+          <w:color w:val="000000"/>
+          <w:sz w:val="27"/>
+          <w:szCs w:val="27"/>
+          <w:shd w:val="clear" w:color="auto" w:fill="F3F3F3"/>
+        </w:rPr>
+        <w:t>B</w:t>
+      </w:r>
+      <w:r>
+        <w:rPr>
+          <w:color w:val="000000"/>
+          <w:sz w:val="27"/>
+          <w:szCs w:val="27"/>
+          <w:shd w:val="clear" w:color="auto" w:fill="F3F3F3"/>
+        </w:rPr>
+        <w:t>oth teams found that researchers repeated the same basic errors in the way they trained or tested their tools. Incorrect assumptions about the data often meant that the trained models did not work as claimed.</w:t>
+      </w:r>
+    </w:p>
+    <w:p>
+      <w:pPr>
+        <w:rPr>
+          <w:color w:val="000000"/>
+          <w:sz w:val="27"/>
+          <w:szCs w:val="27"/>
+          <w:shd w:val="clear" w:color="auto" w:fill="F3F3F3"/>
+        </w:rPr>
+      </w:pPr>
+      <w:r>
+        <w:rPr>
+          <w:color w:val="000000"/>
+          <w:sz w:val="27"/>
+          <w:szCs w:val="27"/>
+          <w:shd w:val="clear" w:color="auto" w:fill="F3F3F3"/>
+        </w:rPr>
+        <w:t>But this meant that many tools were built using mislabeled data or data from unknown sources.</w:t>
+      </w:r>
+    </w:p>
+    <w:p>
+      <w:pPr>
+        <w:rPr>
+          <w:color w:val="000000"/>
+          <w:sz w:val="27"/>
+          <w:szCs w:val="27"/>
+          <w:shd w:val="clear" w:color="auto" w:fill="F3F3F3"/>
+        </w:rPr>
+      </w:pPr>
+      <w:r>
+        <w:rPr>
+          <w:color w:val="000000"/>
+          <w:sz w:val="27"/>
+          <w:szCs w:val="27"/>
+          <w:shd w:val="clear" w:color="auto" w:fill="F3F3F3"/>
+        </w:rPr>
+        <w:t>Driggs highlights the problem of what he calls Frankenstein data sets, which are spliced together from multiple sources and can contain duplicates. This means that some tools end up being tested on the same data they were trained on, making them appear more accurate than they are.</w:t>
+      </w:r>
+    </w:p>
+    <w:p>
+      <w:pPr>
+        <w:rPr>
+          <w:color w:val="000000"/>
+          <w:sz w:val="27"/>
+          <w:szCs w:val="27"/>
+          <w:shd w:val="clear" w:color="auto" w:fill="F3F3F3"/>
+        </w:rPr>
+      </w:pPr>
+    </w:p>
+    <w:p>
+      <w:pPr>
+        <w:rPr>
+          <w:color w:val="000000"/>
+          <w:sz w:val="27"/>
+          <w:szCs w:val="27"/>
+          <w:shd w:val="clear" w:color="auto" w:fill="F3F3F3"/>
+        </w:rPr>
+      </w:pPr>
+      <w:r>
+        <w:rPr>
+          <w:color w:val="000000"/>
+          <w:sz w:val="27"/>
+          <w:szCs w:val="27"/>
+          <w:shd w:val="clear" w:color="auto" w:fill="F3F3F3"/>
+        </w:rPr>
+        <w:lastRenderedPageBreak/>
+        <w:t>They can also be fixed by adjusting the models, if researchers are aware of them. It is possible to acknowledge the shortcomings and release a less accurate, but less misleading model. But many tools were developed either by AI researchers who lacked the medical expertise to spot flaws in the data or by medical researchers who lacked the mathematical skills to compensate for those flaws.</w:t>
+      </w:r>
+    </w:p>
+    <w:p>
+      <w:pPr>
+        <w:rPr>
+          <w:color w:val="000000"/>
+          <w:sz w:val="27"/>
+          <w:szCs w:val="27"/>
+          <w:shd w:val="clear" w:color="auto" w:fill="F3F3F3"/>
+        </w:rPr>
+      </w:pPr>
+    </w:p>
+    <w:p>
+      <w:pPr>
+        <w:rPr>
+          <w:b/>
+          <w:bCs/>
+        </w:rPr>
+      </w:pPr>
+      <w:r>
+        <w:rPr>
+          <w:color w:val="000000"/>
+          <w:sz w:val="27"/>
+          <w:szCs w:val="27"/>
+          <w:shd w:val="clear" w:color="auto" w:fill="F3F3F3"/>
+        </w:rPr>
+        <w:t>The simplest move would be for AI teams to collaborate more with clinicians, says Driggs. Researchers also need to share their models and disclose how they were trained so that others can test them and build on them. “Those are two things we could do today,” he says. “And they would solve maybe 50% of the issues that we identified.”</w:t>
+      </w:r>
+    </w:p>
+    <w:p>
+      <w:pPr>
+        <w:rPr>
+          <w:b/>
+          <w:bCs/>
+        </w:rPr>
+      </w:pPr>
+    </w:p>
+    <w:p>
+      <w:pPr>
+        <w:rPr>
           <w:b/>
           <w:bCs/>
         </w:rPr>
@@ -3971,6 +4140,1819 @@
           <w:bCs/>
         </w:rPr>
       </w:pPr>
+      <w:r>
+        <w:rPr>
+          <w:b/>
+          <w:bCs/>
+        </w:rPr>
+        <w:t>April 16</w:t>
+      </w:r>
+      <w:r>
+        <w:rPr>
+          <w:b/>
+          <w:bCs/>
+          <w:vertAlign w:val="superscript"/>
+        </w:rPr>
+        <w:t>th</w:t>
+      </w:r>
+    </w:p>
+    <w:p>
+      <w:pPr>
+        <w:rPr>
+          <w:b/>
+          <w:bCs/>
+        </w:rPr>
+      </w:pPr>
+      <w:r>
+        <w:rPr>
+          <w:noProof/>
+        </w:rPr>
+        <w:drawing>
+          <wp:inline distT="0" distB="0" distL="0" distR="0" wp14:anchorId="72485FB0" wp14:editId="48A5A685">
+            <wp:extent cx="5943600" cy="817245"/>
+            <wp:effectExtent l="0" t="0" r="0" b="1905"/>
+            <wp:docPr id="2" name="Picture 2"/>
+            <wp:cNvGraphicFramePr>
+              <a:graphicFrameLocks xmlns:a="http://schemas.openxmlformats.org/drawingml/2006/main" noChangeAspect="1"/>
+            </wp:cNvGraphicFramePr>
+            <a:graphic xmlns:a="http://schemas.openxmlformats.org/drawingml/2006/main">
+              <a:graphicData uri="http://schemas.openxmlformats.org/drawingml/2006/picture">
+                <pic:pic xmlns:pic="http://schemas.openxmlformats.org/drawingml/2006/picture">
+                  <pic:nvPicPr>
+                    <pic:cNvPr id="1" name=""/>
+                    <pic:cNvPicPr/>
+                  </pic:nvPicPr>
+                  <pic:blipFill>
+                    <a:blip r:embed="rId53"/>
+                    <a:stretch>
+                      <a:fillRect/>
+                    </a:stretch>
+                  </pic:blipFill>
+                  <pic:spPr>
+                    <a:xfrm>
+                      <a:off x="0" y="0"/>
+                      <a:ext cx="5943600" cy="817245"/>
+                    </a:xfrm>
+                    <a:prstGeom prst="rect">
+                      <a:avLst/>
+                    </a:prstGeom>
+                  </pic:spPr>
+                </pic:pic>
+              </a:graphicData>
+            </a:graphic>
+          </wp:inline>
+        </w:drawing>
+      </w:r>
+    </w:p>
+    <w:p>
+      <w:pPr>
+        <w:rPr>
+          <w:b/>
+          <w:bCs/>
+        </w:rPr>
+      </w:pPr>
+    </w:p>
+    <w:p>
+      <w:pPr>
+        <w:rPr>
+          <w:b/>
+          <w:bCs/>
+        </w:rPr>
+      </w:pPr>
+      <w:r>
+        <w:rPr>
+          <w:noProof/>
+        </w:rPr>
+        <w:drawing>
+          <wp:inline distT="0" distB="0" distL="0" distR="0" wp14:anchorId="2C58D3FC" wp14:editId="771D70BD">
+            <wp:extent cx="5943600" cy="1132205"/>
+            <wp:effectExtent l="0" t="0" r="0" b="0"/>
+            <wp:docPr id="3" name="Picture 3"/>
+            <wp:cNvGraphicFramePr>
+              <a:graphicFrameLocks xmlns:a="http://schemas.openxmlformats.org/drawingml/2006/main" noChangeAspect="1"/>
+            </wp:cNvGraphicFramePr>
+            <a:graphic xmlns:a="http://schemas.openxmlformats.org/drawingml/2006/main">
+              <a:graphicData uri="http://schemas.openxmlformats.org/drawingml/2006/picture">
+                <pic:pic xmlns:pic="http://schemas.openxmlformats.org/drawingml/2006/picture">
+                  <pic:nvPicPr>
+                    <pic:cNvPr id="1" name=""/>
+                    <pic:cNvPicPr/>
+                  </pic:nvPicPr>
+                  <pic:blipFill>
+                    <a:blip r:embed="rId54"/>
+                    <a:stretch>
+                      <a:fillRect/>
+                    </a:stretch>
+                  </pic:blipFill>
+                  <pic:spPr>
+                    <a:xfrm>
+                      <a:off x="0" y="0"/>
+                      <a:ext cx="5943600" cy="1132205"/>
+                    </a:xfrm>
+                    <a:prstGeom prst="rect">
+                      <a:avLst/>
+                    </a:prstGeom>
+                  </pic:spPr>
+                </pic:pic>
+              </a:graphicData>
+            </a:graphic>
+          </wp:inline>
+        </w:drawing>
+      </w:r>
+    </w:p>
+    <w:p>
+      <w:pPr>
+        <w:rPr>
+          <w:b/>
+          <w:bCs/>
+        </w:rPr>
+      </w:pPr>
+    </w:p>
+    <w:p>
+      <w:pPr>
+        <w:rPr>
+          <w:b/>
+          <w:bCs/>
+        </w:rPr>
+      </w:pPr>
+      <w:r>
+        <w:rPr>
+          <w:b/>
+          <w:bCs/>
+        </w:rPr>
+        <w:t>Review 1</w:t>
+      </w:r>
+    </w:p>
+    <w:p>
+      <w:pPr>
+        <w:rPr>
+          <w:b/>
+          <w:bCs/>
+        </w:rPr>
+      </w:pPr>
+      <w:r>
+        <w:rPr>
+          <w:b/>
+          <w:bCs/>
+        </w:rPr>
+        <w:t>https://docs.google.com/document/d/1Ebo0R514593twL--Y-v-YgU5W_7UQAy3NpBWtmCSOfc/edit</w:t>
+      </w:r>
+    </w:p>
+    <w:p>
+      <w:pPr>
+        <w:rPr>
+          <w:b/>
+          <w:bCs/>
+        </w:rPr>
+      </w:pPr>
+      <w:r>
+        <w:rPr>
+          <w:b/>
+          <w:bCs/>
+        </w:rPr>
+        <w:t>Review 2</w:t>
+      </w:r>
+    </w:p>
+    <w:p>
+      <w:pPr>
+        <w:rPr>
+          <w:b/>
+          <w:bCs/>
+        </w:rPr>
+      </w:pPr>
+      <w:hyperlink r:id="rId55" w:anchor="heading=h.awft0jfnr3so" w:history="1">
+        <w:r>
+          <w:rPr>
+            <w:rStyle w:val="Hyperlink"/>
+            <w:b/>
+            <w:bCs/>
+          </w:rPr>
+          <w:t>https://docs.google.com/document/d/136wzkKDK72QB8vNWw3ERFBj99jtb4Z5W4SHp-YgyCJc/edit#heading=h.awft0jfnr3so</w:t>
+        </w:r>
+      </w:hyperlink>
+    </w:p>
+    <w:p>
+      <w:pPr>
+        <w:rPr>
+          <w:b/>
+          <w:bCs/>
+        </w:rPr>
+      </w:pPr>
+    </w:p>
+    <w:p>
+      <w:pPr>
+        <w:rPr>
+          <w:b/>
+          <w:bCs/>
+        </w:rPr>
+      </w:pPr>
+      <w:r>
+        <w:rPr>
+          <w:b/>
+          <w:bCs/>
+        </w:rPr>
+        <w:lastRenderedPageBreak/>
+        <w:t>Comprehensive exam</w:t>
+      </w:r>
+    </w:p>
+    <w:tbl>
+      <w:tblPr>
+        <w:tblW w:w="20820" w:type="dxa"/>
+        <w:tblBorders>
+          <w:top w:val="single" w:sz="6" w:space="0" w:color="E5E5E5"/>
+          <w:left w:val="single" w:sz="6" w:space="0" w:color="E5E5E5"/>
+          <w:bottom w:val="single" w:sz="6" w:space="0" w:color="E5E5E5"/>
+          <w:right w:val="single" w:sz="6" w:space="0" w:color="E5E5E5"/>
+        </w:tblBorders>
+        <w:tblCellMar>
+          <w:left w:w="0" w:type="dxa"/>
+          <w:right w:w="0" w:type="dxa"/>
+        </w:tblCellMar>
+        <w:tblLook w:val="04A0" w:firstRow="1" w:lastRow="0" w:firstColumn="1" w:lastColumn="0" w:noHBand="0" w:noVBand="1"/>
+        <w:tblDescription w:val=""/>
+      </w:tblPr>
+      <w:tblGrid>
+        <w:gridCol w:w="1250"/>
+        <w:gridCol w:w="10819"/>
+        <w:gridCol w:w="8751"/>
+      </w:tblGrid>
+      <w:tr>
+        <w:tc>
+          <w:tcPr>
+            <w:tcW w:w="1050" w:type="dxa"/>
+            <w:tcBorders>
+              <w:top w:val="single" w:sz="6" w:space="0" w:color="E5E5E5"/>
+              <w:left w:val="single" w:sz="6" w:space="0" w:color="E5E5E5"/>
+              <w:bottom w:val="single" w:sz="6" w:space="0" w:color="E5E5E5"/>
+              <w:right w:val="single" w:sz="6" w:space="0" w:color="E5E5E5"/>
+            </w:tcBorders>
+            <w:shd w:val="clear" w:color="auto" w:fill="F6F6F6"/>
+            <w:tcMar>
+              <w:top w:w="315" w:type="dxa"/>
+              <w:left w:w="315" w:type="dxa"/>
+              <w:bottom w:w="315" w:type="dxa"/>
+              <w:right w:w="315" w:type="dxa"/>
+            </w:tcMar>
+            <w:hideMark/>
+          </w:tcPr>
+          <w:p>
+            <w:pPr>
+              <w:rPr>
+                <w:rFonts w:ascii="Roboto" w:hAnsi="Roboto"/>
+              </w:rPr>
+            </w:pPr>
+            <w:r>
+              <w:rPr>
+                <w:rFonts w:ascii="Roboto" w:hAnsi="Roboto"/>
+                <w:b/>
+                <w:bCs/>
+                <w:color w:val="222222"/>
+                <w:sz w:val="42"/>
+                <w:szCs w:val="42"/>
+              </w:rPr>
+              <w:br/>
+            </w:r>
+            <w:r>
+              <w:rPr>
+                <w:rStyle w:val="arg"/>
+                <w:rFonts w:ascii="Roboto" w:hAnsi="Roboto"/>
+                <w:b/>
+                <w:bCs/>
+                <w:color w:val="222222"/>
+                <w:sz w:val="42"/>
+                <w:szCs w:val="42"/>
+              </w:rPr>
+              <w:t>7</w:t>
+            </w:r>
+            <w:r>
+              <w:rPr>
+                <w:rStyle w:val="arj"/>
+                <w:rFonts w:ascii="Roboto" w:hAnsi="Roboto"/>
+                <w:b/>
+                <w:bCs/>
+                <w:color w:val="222222"/>
+              </w:rPr>
+              <w:t>Tue</w:t>
+            </w:r>
+          </w:p>
+        </w:tc>
+        <w:tc>
+          <w:tcPr>
+            <w:tcW w:w="10819" w:type="dxa"/>
+            <w:tcMar>
+              <w:top w:w="315" w:type="dxa"/>
+              <w:left w:w="315" w:type="dxa"/>
+              <w:bottom w:w="315" w:type="dxa"/>
+              <w:right w:w="315" w:type="dxa"/>
+            </w:tcMar>
+            <w:hideMark/>
+          </w:tcPr>
+          <w:p>
+            <w:pPr>
+              <w:rPr>
+                <w:rFonts w:ascii="Roboto" w:hAnsi="Roboto"/>
+                <w:color w:val="222222"/>
+                <w:sz w:val="29"/>
+                <w:szCs w:val="29"/>
+              </w:rPr>
+            </w:pPr>
+            <w:r>
+              <w:rPr>
+                <w:rFonts w:ascii="Roboto" w:hAnsi="Roboto"/>
+                <w:color w:val="222222"/>
+                <w:sz w:val="29"/>
+                <w:szCs w:val="29"/>
+              </w:rPr>
+              <w:t>Milestone 1 Comprehensive Exam</w:t>
+            </w:r>
+          </w:p>
+          <w:p>
+            <w:pPr>
+              <w:rPr>
+                <w:rFonts w:ascii="Roboto" w:hAnsi="Roboto"/>
+                <w:color w:val="999999"/>
+                <w:sz w:val="24"/>
+                <w:szCs w:val="24"/>
+              </w:rPr>
+            </w:pPr>
+            <w:hyperlink r:id="rId56" w:tgtFrame="_blank" w:history="1">
+              <w:r>
+                <w:rPr>
+                  <w:rStyle w:val="Hyperlink"/>
+                  <w:rFonts w:ascii="Roboto" w:hAnsi="Roboto"/>
+                  <w:color w:val="1155CC"/>
+                </w:rPr>
+                <w:t>View on Google Calendar</w:t>
+              </w:r>
+            </w:hyperlink>
+          </w:p>
+          <w:tbl>
+            <w:tblPr>
+              <w:tblW w:w="0" w:type="auto"/>
+              <w:tblCellMar>
+                <w:top w:w="15" w:type="dxa"/>
+                <w:left w:w="15" w:type="dxa"/>
+                <w:bottom w:w="15" w:type="dxa"/>
+                <w:right w:w="15" w:type="dxa"/>
+              </w:tblCellMar>
+              <w:tblLook w:val="04A0" w:firstRow="1" w:lastRow="0" w:firstColumn="1" w:lastColumn="0" w:noHBand="0" w:noVBand="1"/>
+            </w:tblPr>
+            <w:tblGrid>
+              <w:gridCol w:w="775"/>
+              <w:gridCol w:w="6824"/>
+            </w:tblGrid>
+            <w:tr>
+              <w:tc>
+                <w:tcPr>
+                  <w:tcW w:w="0" w:type="auto"/>
+                  <w:noWrap/>
+                  <w:tcMar>
+                    <w:top w:w="30" w:type="dxa"/>
+                    <w:left w:w="0" w:type="dxa"/>
+                    <w:bottom w:w="90" w:type="dxa"/>
+                    <w:right w:w="150" w:type="dxa"/>
+                  </w:tcMar>
+                  <w:hideMark/>
+                </w:tcPr>
+                <w:p>
+                  <w:pPr>
+                    <w:rPr>
+                      <w:rFonts w:ascii="Roboto" w:hAnsi="Roboto"/>
+                      <w:color w:val="999999"/>
+                    </w:rPr>
+                  </w:pPr>
+                  <w:r>
+                    <w:rPr>
+                      <w:rFonts w:ascii="Roboto" w:hAnsi="Roboto"/>
+                      <w:color w:val="999999"/>
+                    </w:rPr>
+                    <w:t>When</w:t>
+                  </w:r>
+                </w:p>
+              </w:tc>
+              <w:tc>
+                <w:tcPr>
+                  <w:tcW w:w="0" w:type="auto"/>
+                  <w:tcMar>
+                    <w:top w:w="30" w:type="dxa"/>
+                    <w:left w:w="0" w:type="dxa"/>
+                    <w:bottom w:w="15" w:type="dxa"/>
+                    <w:right w:w="15" w:type="dxa"/>
+                  </w:tcMar>
+                  <w:hideMark/>
+                </w:tcPr>
+                <w:p>
+                  <w:pPr>
+                    <w:rPr>
+                      <w:rFonts w:ascii="Roboto" w:hAnsi="Roboto"/>
+                    </w:rPr>
+                  </w:pPr>
+                  <w:r>
+                    <w:rPr>
+                      <w:rFonts w:ascii="Roboto" w:hAnsi="Roboto"/>
+                    </w:rPr>
+                    <w:t>Tue Sep 7, 2021 8:30am – 9am (PDT)</w:t>
+                  </w:r>
+                </w:p>
+              </w:tc>
+            </w:tr>
+            <w:tr>
+              <w:tc>
+                <w:tcPr>
+                  <w:tcW w:w="0" w:type="auto"/>
+                  <w:noWrap/>
+                  <w:tcMar>
+                    <w:top w:w="30" w:type="dxa"/>
+                    <w:left w:w="0" w:type="dxa"/>
+                    <w:bottom w:w="90" w:type="dxa"/>
+                    <w:right w:w="150" w:type="dxa"/>
+                  </w:tcMar>
+                  <w:hideMark/>
+                </w:tcPr>
+                <w:p>
+                  <w:pPr>
+                    <w:rPr>
+                      <w:rFonts w:ascii="Roboto" w:hAnsi="Roboto"/>
+                      <w:color w:val="999999"/>
+                    </w:rPr>
+                  </w:pPr>
+                  <w:r>
+                    <w:rPr>
+                      <w:rFonts w:ascii="Roboto" w:hAnsi="Roboto"/>
+                      <w:color w:val="999999"/>
+                    </w:rPr>
+                    <w:t>Where</w:t>
+                  </w:r>
+                </w:p>
+              </w:tc>
+              <w:tc>
+                <w:tcPr>
+                  <w:tcW w:w="0" w:type="auto"/>
+                  <w:tcMar>
+                    <w:top w:w="30" w:type="dxa"/>
+                    <w:left w:w="0" w:type="dxa"/>
+                    <w:bottom w:w="15" w:type="dxa"/>
+                    <w:right w:w="15" w:type="dxa"/>
+                  </w:tcMar>
+                  <w:hideMark/>
+                </w:tcPr>
+                <w:p>
+                  <w:pPr>
+                    <w:rPr>
+                      <w:rFonts w:ascii="Roboto" w:hAnsi="Roboto"/>
+                    </w:rPr>
+                  </w:pPr>
+                  <w:r>
+                    <w:rPr>
+                      <w:rFonts w:ascii="Roboto" w:hAnsi="Roboto"/>
+                    </w:rPr>
+                    <w:t>https://umich.zoom.us/j/6584136217</w:t>
+                  </w:r>
+                </w:p>
+              </w:tc>
+            </w:tr>
+            <w:tr>
+              <w:tc>
+                <w:tcPr>
+                  <w:tcW w:w="0" w:type="auto"/>
+                  <w:noWrap/>
+                  <w:tcMar>
+                    <w:top w:w="30" w:type="dxa"/>
+                    <w:left w:w="0" w:type="dxa"/>
+                    <w:bottom w:w="90" w:type="dxa"/>
+                    <w:right w:w="150" w:type="dxa"/>
+                  </w:tcMar>
+                  <w:hideMark/>
+                </w:tcPr>
+                <w:p>
+                  <w:pPr>
+                    <w:rPr>
+                      <w:rFonts w:ascii="Roboto" w:hAnsi="Roboto"/>
+                      <w:color w:val="999999"/>
+                    </w:rPr>
+                  </w:pPr>
+                  <w:r>
+                    <w:rPr>
+                      <w:rFonts w:ascii="Roboto" w:hAnsi="Roboto"/>
+                      <w:color w:val="999999"/>
+                    </w:rPr>
+                    <w:t>Who</w:t>
+                  </w:r>
+                </w:p>
+              </w:tc>
+              <w:tc>
+                <w:tcPr>
+                  <w:tcW w:w="0" w:type="auto"/>
+                  <w:tcMar>
+                    <w:top w:w="30" w:type="dxa"/>
+                    <w:left w:w="0" w:type="dxa"/>
+                    <w:bottom w:w="15" w:type="dxa"/>
+                    <w:right w:w="15" w:type="dxa"/>
+                  </w:tcMar>
+                  <w:hideMark/>
+                </w:tcPr>
+                <w:p>
+                  <w:pPr>
+                    <w:rPr>
+                      <w:rFonts w:ascii="Roboto" w:hAnsi="Roboto"/>
+                    </w:rPr>
+                  </w:pPr>
+                  <w:r>
+                    <w:rPr>
+                      <w:rStyle w:val="cd"/>
+                      <w:rFonts w:ascii="Roboto" w:hAnsi="Roboto"/>
+                      <w:color w:val="777777"/>
+                    </w:rPr>
+                    <w:t>wusean@umich.edu</w:t>
+                  </w:r>
+                  <w:r>
+                    <w:rPr>
+                      <w:rFonts w:ascii="Roboto" w:hAnsi="Roboto"/>
+                    </w:rPr>
+                    <w:t>, agiove@umich.edu, </w:t>
+                  </w:r>
+                  <w:r>
+                    <w:rPr>
+                      <w:rStyle w:val="cd"/>
+                      <w:rFonts w:ascii="Roboto" w:hAnsi="Roboto"/>
+                      <w:color w:val="777777"/>
+                    </w:rPr>
+                    <w:t>Milestone 1 Exam Calendar*</w:t>
+                  </w:r>
+                </w:p>
+              </w:tc>
+            </w:tr>
+          </w:tbl>
+          <w:p>
+            <w:pPr>
+              <w:shd w:val="clear" w:color="auto" w:fill="1E8E3E"/>
+              <w:spacing w:line="270" w:lineRule="atLeast"/>
+              <w:jc w:val="center"/>
+              <w:rPr>
+                <w:rFonts w:ascii="Roboto" w:hAnsi="Roboto"/>
+                <w:color w:val="FFFFFF"/>
+                <w:spacing w:val="4"/>
+              </w:rPr>
+            </w:pPr>
+            <w:r>
+              <w:rPr>
+                <w:rFonts w:ascii="Roboto" w:hAnsi="Roboto"/>
+                <w:color w:val="FFFFFF"/>
+                <w:spacing w:val="4"/>
+              </w:rPr>
+              <w:t>Yes</w:t>
+            </w:r>
+          </w:p>
+          <w:p>
+            <w:pPr>
+              <w:spacing w:line="270" w:lineRule="atLeast"/>
+              <w:jc w:val="center"/>
+              <w:rPr>
+                <w:rFonts w:ascii="Roboto" w:hAnsi="Roboto"/>
+                <w:color w:val="5F6368"/>
+                <w:spacing w:val="4"/>
+              </w:rPr>
+            </w:pPr>
+            <w:r>
+              <w:rPr>
+                <w:rFonts w:ascii="Roboto" w:hAnsi="Roboto"/>
+                <w:color w:val="5F6368"/>
+                <w:spacing w:val="4"/>
+              </w:rPr>
+              <w:t>Maybe</w:t>
+            </w:r>
+          </w:p>
+          <w:p>
+            <w:pPr>
+              <w:spacing w:line="270" w:lineRule="atLeast"/>
+              <w:jc w:val="center"/>
+              <w:rPr>
+                <w:rFonts w:ascii="Roboto" w:hAnsi="Roboto"/>
+                <w:color w:val="5F6368"/>
+                <w:spacing w:val="4"/>
+              </w:rPr>
+            </w:pPr>
+            <w:r>
+              <w:rPr>
+                <w:rFonts w:ascii="Roboto" w:hAnsi="Roboto"/>
+                <w:color w:val="5F6368"/>
+                <w:spacing w:val="4"/>
+              </w:rPr>
+              <w:t>No</w:t>
+            </w:r>
+          </w:p>
+          <w:p>
+            <w:pPr>
+              <w:spacing w:line="270" w:lineRule="atLeast"/>
+              <w:jc w:val="center"/>
+              <w:rPr>
+                <w:rFonts w:ascii="Roboto" w:hAnsi="Roboto"/>
+                <w:color w:val="5F6368"/>
+                <w:spacing w:val="4"/>
+              </w:rPr>
+            </w:pPr>
+            <w:r>
+              <w:rPr>
+                <w:rFonts w:ascii="Roboto" w:hAnsi="Roboto"/>
+                <w:color w:val="5F6368"/>
+                <w:spacing w:val="4"/>
+              </w:rPr>
+              <w:t>More options</w:t>
+            </w:r>
+          </w:p>
+        </w:tc>
+        <w:tc>
+          <w:tcPr>
+            <w:tcW w:w="0" w:type="auto"/>
+            <w:tcBorders>
+              <w:left w:val="single" w:sz="6" w:space="0" w:color="E5E5E5"/>
+            </w:tcBorders>
+            <w:tcMar>
+              <w:top w:w="315" w:type="dxa"/>
+              <w:left w:w="0" w:type="dxa"/>
+              <w:bottom w:w="315" w:type="dxa"/>
+              <w:right w:w="315" w:type="dxa"/>
+            </w:tcMar>
+            <w:hideMark/>
+          </w:tcPr>
+          <w:p>
+            <w:pPr>
+              <w:spacing w:line="240" w:lineRule="auto"/>
+              <w:rPr>
+                <w:rFonts w:ascii="Roboto" w:hAnsi="Roboto"/>
+                <w:color w:val="222222"/>
+                <w:sz w:val="29"/>
+                <w:szCs w:val="29"/>
+              </w:rPr>
+            </w:pPr>
+            <w:r>
+              <w:rPr>
+                <w:rFonts w:ascii="Roboto" w:hAnsi="Roboto"/>
+                <w:color w:val="222222"/>
+                <w:sz w:val="29"/>
+                <w:szCs w:val="29"/>
+              </w:rPr>
+              <w:t>Agenda</w:t>
+            </w:r>
+          </w:p>
+          <w:p>
+            <w:pPr>
+              <w:rPr>
+                <w:rFonts w:ascii="Roboto" w:hAnsi="Roboto"/>
+                <w:color w:val="999999"/>
+                <w:sz w:val="24"/>
+                <w:szCs w:val="24"/>
+              </w:rPr>
+            </w:pPr>
+            <w:r>
+              <w:rPr>
+                <w:rFonts w:ascii="Roboto" w:hAnsi="Roboto"/>
+                <w:color w:val="999999"/>
+              </w:rPr>
+              <w:t>Tue Sep 7, 2021</w:t>
+            </w:r>
+          </w:p>
+          <w:tbl>
+            <w:tblPr>
+              <w:tblW w:w="0" w:type="auto"/>
+              <w:tblCellMar>
+                <w:top w:w="15" w:type="dxa"/>
+                <w:left w:w="15" w:type="dxa"/>
+                <w:bottom w:w="15" w:type="dxa"/>
+                <w:right w:w="15" w:type="dxa"/>
+              </w:tblCellMar>
+              <w:tblLook w:val="04A0" w:firstRow="1" w:lastRow="0" w:firstColumn="1" w:lastColumn="0" w:noHBand="0" w:noVBand="1"/>
+            </w:tblPr>
+            <w:tblGrid>
+              <w:gridCol w:w="887"/>
+              <w:gridCol w:w="3340"/>
+            </w:tblGrid>
+            <w:tr>
+              <w:tc>
+                <w:tcPr>
+                  <w:tcW w:w="0" w:type="auto"/>
+                  <w:gridSpan w:val="2"/>
+                  <w:tcMar>
+                    <w:top w:w="30" w:type="dxa"/>
+                    <w:left w:w="0" w:type="dxa"/>
+                    <w:bottom w:w="90" w:type="dxa"/>
+                    <w:right w:w="15" w:type="dxa"/>
+                  </w:tcMar>
+                  <w:hideMark/>
+                </w:tcPr>
+                <w:p>
+                  <w:pPr>
+                    <w:rPr>
+                      <w:rFonts w:ascii="Roboto" w:hAnsi="Roboto"/>
+                      <w:color w:val="999999"/>
+                    </w:rPr>
+                  </w:pPr>
+                  <w:r>
+                    <w:rPr>
+                      <w:rFonts w:ascii="Roboto" w:hAnsi="Roboto"/>
+                      <w:i/>
+                      <w:iCs/>
+                      <w:color w:val="999999"/>
+                    </w:rPr>
+                    <w:t>No earlier events</w:t>
+                  </w:r>
+                </w:p>
+              </w:tc>
+            </w:tr>
+            <w:tr>
+              <w:tc>
+                <w:tcPr>
+                  <w:tcW w:w="0" w:type="auto"/>
+                  <w:noWrap/>
+                  <w:tcMar>
+                    <w:top w:w="30" w:type="dxa"/>
+                    <w:left w:w="0" w:type="dxa"/>
+                    <w:bottom w:w="30" w:type="dxa"/>
+                    <w:right w:w="150" w:type="dxa"/>
+                  </w:tcMar>
+                  <w:hideMark/>
+                </w:tcPr>
+                <w:p>
+                  <w:pPr>
+                    <w:rPr>
+                      <w:rFonts w:ascii="Roboto" w:hAnsi="Roboto"/>
+                      <w:color w:val="222222"/>
+                    </w:rPr>
+                  </w:pPr>
+                  <w:r>
+                    <w:rPr>
+                      <w:rFonts w:ascii="Roboto" w:hAnsi="Roboto"/>
+                      <w:color w:val="222222"/>
+                    </w:rPr>
+                    <w:t>8:30am</w:t>
+                  </w:r>
+                </w:p>
+              </w:tc>
+              <w:tc>
+                <w:tcPr>
+                  <w:tcW w:w="0" w:type="auto"/>
+                  <w:tcMar>
+                    <w:top w:w="30" w:type="dxa"/>
+                    <w:left w:w="0" w:type="dxa"/>
+                    <w:bottom w:w="30" w:type="dxa"/>
+                    <w:right w:w="15" w:type="dxa"/>
+                  </w:tcMar>
+                  <w:hideMark/>
+                </w:tcPr>
+                <w:p>
+                  <w:pPr>
+                    <w:rPr>
+                      <w:rFonts w:ascii="Roboto" w:hAnsi="Roboto"/>
+                      <w:color w:val="222222"/>
+                    </w:rPr>
+                  </w:pPr>
+                  <w:r>
+                    <w:rPr>
+                      <w:rFonts w:ascii="Roboto" w:hAnsi="Roboto"/>
+                      <w:color w:val="222222"/>
+                    </w:rPr>
+                    <w:t>Milestone 1 Comprehensive Exam</w:t>
+                  </w:r>
+                </w:p>
+              </w:tc>
+            </w:tr>
+            <w:tr>
+              <w:tc>
+                <w:tcPr>
+                  <w:tcW w:w="0" w:type="auto"/>
+                  <w:gridSpan w:val="2"/>
+                  <w:tcMar>
+                    <w:top w:w="90" w:type="dxa"/>
+                    <w:left w:w="0" w:type="dxa"/>
+                    <w:bottom w:w="30" w:type="dxa"/>
+                    <w:right w:w="15" w:type="dxa"/>
+                  </w:tcMar>
+                  <w:hideMark/>
+                </w:tcPr>
+                <w:p>
+                  <w:pPr>
+                    <w:rPr>
+                      <w:rFonts w:ascii="Roboto" w:hAnsi="Roboto"/>
+                      <w:color w:val="999999"/>
+                    </w:rPr>
+                  </w:pPr>
+                  <w:r>
+                    <w:rPr>
+                      <w:rFonts w:ascii="Roboto" w:hAnsi="Roboto"/>
+                      <w:i/>
+                      <w:iCs/>
+                      <w:color w:val="999999"/>
+                    </w:rPr>
+                    <w:t>No later events</w:t>
+                  </w:r>
+                </w:p>
+              </w:tc>
+            </w:tr>
+          </w:tbl>
+          <w:p>
+            <w:pPr>
+              <w:rPr>
+                <w:rFonts w:ascii="Roboto" w:hAnsi="Roboto"/>
+              </w:rPr>
+            </w:pPr>
+          </w:p>
+        </w:tc>
+      </w:tr>
+      <w:tr>
+        <w:tblPrEx>
+          <w:tblCellSpacing w:w="0" w:type="dxa"/>
+          <w:tblBorders>
+            <w:top w:val="single" w:sz="6" w:space="0" w:color="CCCCCC"/>
+            <w:left w:val="single" w:sz="6" w:space="0" w:color="CCCCCC"/>
+            <w:bottom w:val="single" w:sz="12" w:space="0" w:color="CCCCCC"/>
+            <w:right w:val="single" w:sz="12" w:space="0" w:color="CCCCCC"/>
+          </w:tblBorders>
+          <w:shd w:val="clear" w:color="auto" w:fill="FFFFFF"/>
+          <w:tblCellMar>
+            <w:top w:w="96" w:type="dxa"/>
+            <w:left w:w="96" w:type="dxa"/>
+            <w:bottom w:w="96" w:type="dxa"/>
+            <w:right w:w="96" w:type="dxa"/>
+          </w:tblCellMar>
+        </w:tblPrEx>
+        <w:trPr>
+          <w:tblCellSpacing w:w="0" w:type="dxa"/>
+        </w:trPr>
+        <w:tc>
+          <w:tcPr>
+            <w:tcW w:w="0" w:type="auto"/>
+            <w:gridSpan w:val="3"/>
+            <w:shd w:val="clear" w:color="auto" w:fill="FFFFFF"/>
+            <w:vAlign w:val="center"/>
+            <w:hideMark/>
+          </w:tcPr>
+          <w:p>
+            <w:pPr>
+              <w:pStyle w:val="Heading4"/>
+              <w:pBdr>
+                <w:top w:val="single" w:sz="6" w:space="5" w:color="D9F2DB"/>
+                <w:left w:val="single" w:sz="6" w:space="8" w:color="D9F2DB"/>
+                <w:bottom w:val="single" w:sz="6" w:space="5" w:color="D9F2DB"/>
+                <w:right w:val="single" w:sz="6" w:space="8" w:color="D9F2DB"/>
+              </w:pBdr>
+              <w:shd w:val="clear" w:color="auto" w:fill="D9F2DB"/>
+              <w:spacing w:before="0" w:after="60"/>
+              <w:rPr>
+                <w:rFonts w:ascii="Arial" w:hAnsi="Arial" w:cs="Arial"/>
+                <w:color w:val="222222"/>
+                <w:sz w:val="20"/>
+                <w:szCs w:val="20"/>
+              </w:rPr>
+            </w:pPr>
+            <w:r>
+              <w:rPr>
+                <w:rStyle w:val="Strong"/>
+                <w:rFonts w:ascii="Arial" w:hAnsi="Arial" w:cs="Arial"/>
+                <w:b w:val="0"/>
+                <w:bCs w:val="0"/>
+                <w:color w:val="222222"/>
+                <w:sz w:val="20"/>
+                <w:szCs w:val="20"/>
+              </w:rPr>
+              <w:lastRenderedPageBreak/>
+              <w:t>You have been invited to the following event.</w:t>
+            </w:r>
+          </w:p>
+          <w:p>
+            <w:pPr>
+              <w:pStyle w:val="Heading3"/>
+              <w:spacing w:before="0"/>
+              <w:rPr>
+                <w:rFonts w:ascii="Arial" w:hAnsi="Arial" w:cs="Arial"/>
+                <w:b/>
+                <w:bCs/>
+                <w:color w:val="222222"/>
+              </w:rPr>
+            </w:pPr>
+            <w:r>
+              <w:rPr>
+                <w:rFonts w:ascii="Arial" w:hAnsi="Arial" w:cs="Arial"/>
+                <w:color w:val="222222"/>
+              </w:rPr>
+              <w:t>Milestone 1 Comprehensive Exam</w:t>
+            </w:r>
+          </w:p>
+          <w:tbl>
+            <w:tblPr>
+              <w:tblW w:w="0" w:type="auto"/>
+              <w:tblCellSpacing w:w="0" w:type="dxa"/>
+              <w:tblCellMar>
+                <w:left w:w="0" w:type="dxa"/>
+                <w:right w:w="0" w:type="dxa"/>
+              </w:tblCellMar>
+              <w:tblLook w:val="04A0" w:firstRow="1" w:lastRow="0" w:firstColumn="1" w:lastColumn="0" w:noHBand="0" w:noVBand="1"/>
+              <w:tblDescription w:val="Event details"/>
+            </w:tblPr>
+            <w:tblGrid>
+              <w:gridCol w:w="1052"/>
+              <w:gridCol w:w="5237"/>
+            </w:tblGrid>
+            <w:tr>
+              <w:trPr>
+                <w:tblCellSpacing w:w="0" w:type="dxa"/>
+              </w:trPr>
+              <w:tc>
+                <w:tcPr>
+                  <w:tcW w:w="0" w:type="auto"/>
+                  <w:noWrap/>
+                  <w:tcMar>
+                    <w:top w:w="0" w:type="dxa"/>
+                    <w:left w:w="0" w:type="dxa"/>
+                    <w:bottom w:w="150" w:type="dxa"/>
+                    <w:right w:w="240" w:type="dxa"/>
+                  </w:tcMar>
+                  <w:hideMark/>
+                </w:tcPr>
+                <w:p>
+                  <w:pPr>
+                    <w:rPr>
+                      <w:rFonts w:ascii="Arial" w:hAnsi="Arial" w:cs="Arial"/>
+                      <w:color w:val="888888"/>
+                      <w:sz w:val="20"/>
+                      <w:szCs w:val="20"/>
+                    </w:rPr>
+                  </w:pPr>
+                  <w:r>
+                    <w:rPr>
+                      <w:rFonts w:ascii="Arial" w:hAnsi="Arial" w:cs="Arial"/>
+                      <w:color w:val="888888"/>
+                      <w:sz w:val="20"/>
+                      <w:szCs w:val="20"/>
+                    </w:rPr>
+                    <w:t>When</w:t>
+                  </w:r>
+                </w:p>
+              </w:tc>
+              <w:tc>
+                <w:tcPr>
+                  <w:tcW w:w="0" w:type="auto"/>
+                  <w:tcMar>
+                    <w:top w:w="0" w:type="dxa"/>
+                    <w:left w:w="0" w:type="dxa"/>
+                    <w:bottom w:w="150" w:type="dxa"/>
+                    <w:right w:w="0" w:type="dxa"/>
+                  </w:tcMar>
+                  <w:hideMark/>
+                </w:tcPr>
+                <w:p>
+                  <w:pPr>
+                    <w:rPr>
+                      <w:rFonts w:ascii="Arial" w:hAnsi="Arial" w:cs="Arial"/>
+                      <w:color w:val="222222"/>
+                      <w:sz w:val="20"/>
+                      <w:szCs w:val="20"/>
+                    </w:rPr>
+                  </w:pPr>
+                  <w:r>
+                    <w:rPr>
+                      <w:rFonts w:ascii="Arial" w:hAnsi="Arial" w:cs="Arial"/>
+                      <w:color w:val="222222"/>
+                      <w:sz w:val="20"/>
+                      <w:szCs w:val="20"/>
+                    </w:rPr>
+                    <w:t>Tue Sep 7, 2021 8:30am – 9am </w:t>
+                  </w:r>
+                  <w:r>
+                    <w:rPr>
+                      <w:rFonts w:ascii="Arial" w:hAnsi="Arial" w:cs="Arial"/>
+                      <w:color w:val="888888"/>
+                      <w:sz w:val="20"/>
+                      <w:szCs w:val="20"/>
+                    </w:rPr>
+                    <w:t>Pacific Time - Los Angeles</w:t>
+                  </w:r>
+                </w:p>
+              </w:tc>
+            </w:tr>
+            <w:tr>
+              <w:trPr>
+                <w:tblCellSpacing w:w="0" w:type="dxa"/>
+              </w:trPr>
+              <w:tc>
+                <w:tcPr>
+                  <w:tcW w:w="0" w:type="auto"/>
+                  <w:noWrap/>
+                  <w:tcMar>
+                    <w:top w:w="0" w:type="dxa"/>
+                    <w:left w:w="0" w:type="dxa"/>
+                    <w:bottom w:w="150" w:type="dxa"/>
+                    <w:right w:w="240" w:type="dxa"/>
+                  </w:tcMar>
+                  <w:hideMark/>
+                </w:tcPr>
+                <w:p>
+                  <w:pPr>
+                    <w:rPr>
+                      <w:rFonts w:ascii="Arial" w:hAnsi="Arial" w:cs="Arial"/>
+                      <w:color w:val="888888"/>
+                      <w:sz w:val="20"/>
+                      <w:szCs w:val="20"/>
+                    </w:rPr>
+                  </w:pPr>
+                  <w:r>
+                    <w:rPr>
+                      <w:rFonts w:ascii="Arial" w:hAnsi="Arial" w:cs="Arial"/>
+                      <w:color w:val="888888"/>
+                      <w:sz w:val="20"/>
+                      <w:szCs w:val="20"/>
+                    </w:rPr>
+                    <w:t>Where</w:t>
+                  </w:r>
+                </w:p>
+              </w:tc>
+              <w:tc>
+                <w:tcPr>
+                  <w:tcW w:w="0" w:type="auto"/>
+                  <w:tcMar>
+                    <w:top w:w="0" w:type="dxa"/>
+                    <w:left w:w="0" w:type="dxa"/>
+                    <w:bottom w:w="150" w:type="dxa"/>
+                    <w:right w:w="0" w:type="dxa"/>
+                  </w:tcMar>
+                  <w:hideMark/>
+                </w:tcPr>
+                <w:p>
+                  <w:pPr>
+                    <w:rPr>
+                      <w:rFonts w:ascii="Arial" w:hAnsi="Arial" w:cs="Arial"/>
+                      <w:color w:val="222222"/>
+                      <w:sz w:val="20"/>
+                      <w:szCs w:val="20"/>
+                    </w:rPr>
+                  </w:pPr>
+                  <w:hyperlink r:id="rId57" w:tgtFrame="_blank" w:history="1">
+                    <w:r>
+                      <w:rPr>
+                        <w:rStyle w:val="Hyperlink"/>
+                        <w:rFonts w:ascii="Arial" w:hAnsi="Arial" w:cs="Arial"/>
+                        <w:color w:val="1155CC"/>
+                        <w:sz w:val="20"/>
+                        <w:szCs w:val="20"/>
+                      </w:rPr>
+                      <w:t>https://umich.zoom.us/j/6584136217</w:t>
+                    </w:r>
+                  </w:hyperlink>
+                  <w:r>
+                    <w:rPr>
+                      <w:rFonts w:ascii="Arial" w:hAnsi="Arial" w:cs="Arial"/>
+                      <w:color w:val="222222"/>
+                      <w:sz w:val="20"/>
+                      <w:szCs w:val="20"/>
+                    </w:rPr>
+                    <w:t> (</w:t>
+                  </w:r>
+                  <w:hyperlink r:id="rId58" w:tgtFrame="_blank" w:history="1">
+                    <w:r>
+                      <w:rPr>
+                        <w:rStyle w:val="Hyperlink"/>
+                        <w:rFonts w:ascii="Arial" w:hAnsi="Arial" w:cs="Arial"/>
+                        <w:color w:val="2200CC"/>
+                        <w:sz w:val="20"/>
+                        <w:szCs w:val="20"/>
+                      </w:rPr>
+                      <w:t>map</w:t>
+                    </w:r>
+                  </w:hyperlink>
+                  <w:r>
+                    <w:rPr>
+                      <w:rFonts w:ascii="Arial" w:hAnsi="Arial" w:cs="Arial"/>
+                      <w:color w:val="222222"/>
+                      <w:sz w:val="20"/>
+                      <w:szCs w:val="20"/>
+                    </w:rPr>
+                    <w:t>)</w:t>
+                  </w:r>
+                </w:p>
+              </w:tc>
+            </w:tr>
+            <w:tr>
+              <w:trPr>
+                <w:tblCellSpacing w:w="0" w:type="dxa"/>
+              </w:trPr>
+              <w:tc>
+                <w:tcPr>
+                  <w:tcW w:w="0" w:type="auto"/>
+                  <w:noWrap/>
+                  <w:tcMar>
+                    <w:top w:w="0" w:type="dxa"/>
+                    <w:left w:w="0" w:type="dxa"/>
+                    <w:bottom w:w="150" w:type="dxa"/>
+                    <w:right w:w="240" w:type="dxa"/>
+                  </w:tcMar>
+                  <w:hideMark/>
+                </w:tcPr>
+                <w:p>
+                  <w:pPr>
+                    <w:rPr>
+                      <w:rFonts w:ascii="Arial" w:hAnsi="Arial" w:cs="Arial"/>
+                      <w:color w:val="888888"/>
+                      <w:sz w:val="20"/>
+                      <w:szCs w:val="20"/>
+                    </w:rPr>
+                  </w:pPr>
+                  <w:r>
+                    <w:rPr>
+                      <w:rFonts w:ascii="Arial" w:hAnsi="Arial" w:cs="Arial"/>
+                      <w:color w:val="888888"/>
+                      <w:sz w:val="20"/>
+                      <w:szCs w:val="20"/>
+                    </w:rPr>
+                    <w:t>Calendar</w:t>
+                  </w:r>
+                </w:p>
+              </w:tc>
+              <w:tc>
+                <w:tcPr>
+                  <w:tcW w:w="0" w:type="auto"/>
+                  <w:tcMar>
+                    <w:top w:w="0" w:type="dxa"/>
+                    <w:left w:w="0" w:type="dxa"/>
+                    <w:bottom w:w="150" w:type="dxa"/>
+                    <w:right w:w="0" w:type="dxa"/>
+                  </w:tcMar>
+                  <w:hideMark/>
+                </w:tcPr>
+                <w:p>
+                  <w:pPr>
+                    <w:rPr>
+                      <w:rFonts w:ascii="Arial" w:hAnsi="Arial" w:cs="Arial"/>
+                      <w:color w:val="222222"/>
+                      <w:sz w:val="20"/>
+                      <w:szCs w:val="20"/>
+                    </w:rPr>
+                  </w:pPr>
+                  <w:hyperlink r:id="rId59" w:tgtFrame="_blank" w:history="1">
+                    <w:r>
+                      <w:rPr>
+                        <w:rStyle w:val="Hyperlink"/>
+                        <w:rFonts w:ascii="Arial" w:hAnsi="Arial" w:cs="Arial"/>
+                        <w:color w:val="1155CC"/>
+                        <w:sz w:val="20"/>
+                        <w:szCs w:val="20"/>
+                      </w:rPr>
+                      <w:t>sjtalkar@umich.edu</w:t>
+                    </w:r>
+                  </w:hyperlink>
+                </w:p>
+              </w:tc>
+            </w:tr>
+            <w:tr>
+              <w:trPr>
+                <w:tblCellSpacing w:w="0" w:type="dxa"/>
+              </w:trPr>
+              <w:tc>
+                <w:tcPr>
+                  <w:tcW w:w="0" w:type="auto"/>
+                  <w:noWrap/>
+                  <w:tcMar>
+                    <w:top w:w="0" w:type="dxa"/>
+                    <w:left w:w="0" w:type="dxa"/>
+                    <w:bottom w:w="150" w:type="dxa"/>
+                    <w:right w:w="240" w:type="dxa"/>
+                  </w:tcMar>
+                  <w:hideMark/>
+                </w:tcPr>
+                <w:p>
+                  <w:pPr>
+                    <w:rPr>
+                      <w:rFonts w:ascii="Arial" w:hAnsi="Arial" w:cs="Arial"/>
+                      <w:color w:val="888888"/>
+                      <w:sz w:val="20"/>
+                      <w:szCs w:val="20"/>
+                    </w:rPr>
+                  </w:pPr>
+                  <w:r>
+                    <w:rPr>
+                      <w:rFonts w:ascii="Arial" w:hAnsi="Arial" w:cs="Arial"/>
+                      <w:color w:val="888888"/>
+                      <w:sz w:val="20"/>
+                      <w:szCs w:val="20"/>
+                    </w:rPr>
+                    <w:t>Who</w:t>
+                  </w:r>
+                </w:p>
+              </w:tc>
+              <w:tc>
+                <w:tcPr>
+                  <w:tcW w:w="0" w:type="auto"/>
+                  <w:tcMar>
+                    <w:top w:w="0" w:type="dxa"/>
+                    <w:left w:w="0" w:type="dxa"/>
+                    <w:bottom w:w="150" w:type="dxa"/>
+                    <w:right w:w="0" w:type="dxa"/>
+                  </w:tcMar>
+                  <w:hideMark/>
+                </w:tcPr>
+                <w:tbl>
+                  <w:tblPr>
+                    <w:tblW w:w="0" w:type="auto"/>
+                    <w:tblCellSpacing w:w="0" w:type="dxa"/>
+                    <w:tblCellMar>
+                      <w:left w:w="0" w:type="dxa"/>
+                      <w:right w:w="0" w:type="dxa"/>
+                    </w:tblCellMar>
+                    <w:tblLook w:val="04A0" w:firstRow="1" w:lastRow="0" w:firstColumn="1" w:lastColumn="0" w:noHBand="0" w:noVBand="1"/>
+                  </w:tblPr>
+                  <w:tblGrid>
+                    <w:gridCol w:w="271"/>
+                    <w:gridCol w:w="2623"/>
+                  </w:tblGrid>
+                  <w:tr>
+                    <w:trPr>
+                      <w:tblCellSpacing w:w="0" w:type="dxa"/>
+                    </w:trPr>
+                    <w:tc>
+                      <w:tcPr>
+                        <w:tcW w:w="0" w:type="auto"/>
+                        <w:tcMar>
+                          <w:top w:w="0" w:type="dxa"/>
+                          <w:left w:w="0" w:type="dxa"/>
+                          <w:bottom w:w="0" w:type="dxa"/>
+                          <w:right w:w="150" w:type="dxa"/>
+                        </w:tcMar>
+                        <w:vAlign w:val="center"/>
+                        <w:hideMark/>
+                      </w:tcPr>
+                      <w:p>
+                        <w:pPr>
+                          <w:rPr>
+                            <w:rFonts w:ascii="Arial" w:hAnsi="Arial" w:cs="Arial"/>
+                            <w:color w:val="222222"/>
+                            <w:sz w:val="20"/>
+                            <w:szCs w:val="20"/>
+                          </w:rPr>
+                        </w:pPr>
+                        <w:r>
+                          <w:rPr>
+                            <w:rFonts w:ascii="Courier New" w:hAnsi="Courier New" w:cs="Courier New"/>
+                            <w:color w:val="222222"/>
+                            <w:sz w:val="20"/>
+                            <w:szCs w:val="20"/>
+                          </w:rPr>
+                          <w:t>•</w:t>
+                        </w:r>
+                      </w:p>
+                    </w:tc>
+                    <w:tc>
+                      <w:tcPr>
+                        <w:tcW w:w="0" w:type="auto"/>
+                        <w:tcMar>
+                          <w:top w:w="0" w:type="dxa"/>
+                          <w:left w:w="0" w:type="dxa"/>
+                          <w:bottom w:w="0" w:type="dxa"/>
+                          <w:right w:w="150" w:type="dxa"/>
+                        </w:tcMar>
+                        <w:vAlign w:val="center"/>
+                        <w:hideMark/>
+                      </w:tcPr>
+                      <w:p>
+                        <w:pPr>
+                          <w:rPr>
+                            <w:rFonts w:ascii="Arial" w:hAnsi="Arial" w:cs="Arial"/>
+                            <w:color w:val="222222"/>
+                            <w:sz w:val="20"/>
+                            <w:szCs w:val="20"/>
+                          </w:rPr>
+                        </w:pPr>
+                        <w:hyperlink r:id="rId60" w:tgtFrame="_blank" w:history="1">
+                          <w:r>
+                            <w:rPr>
+                              <w:rStyle w:val="Hyperlink"/>
+                              <w:rFonts w:ascii="Arial" w:hAnsi="Arial" w:cs="Arial"/>
+                              <w:color w:val="1155CC"/>
+                              <w:sz w:val="20"/>
+                              <w:szCs w:val="20"/>
+                            </w:rPr>
+                            <w:t>sartorie@umich.edu</w:t>
+                          </w:r>
+                        </w:hyperlink>
+                        <w:r>
+                          <w:rPr>
+                            <w:rFonts w:ascii="Arial" w:hAnsi="Arial" w:cs="Arial"/>
+                            <w:color w:val="888888"/>
+                            <w:sz w:val="17"/>
+                            <w:szCs w:val="17"/>
+                          </w:rPr>
+                          <w:t> - creator</w:t>
+                        </w:r>
+                      </w:p>
+                    </w:tc>
+                  </w:tr>
+                  <w:tr>
+                    <w:trPr>
+                      <w:tblCellSpacing w:w="0" w:type="dxa"/>
+                    </w:trPr>
+                    <w:tc>
+                      <w:tcPr>
+                        <w:tcW w:w="0" w:type="auto"/>
+                        <w:tcMar>
+                          <w:top w:w="0" w:type="dxa"/>
+                          <w:left w:w="0" w:type="dxa"/>
+                          <w:bottom w:w="0" w:type="dxa"/>
+                          <w:right w:w="150" w:type="dxa"/>
+                        </w:tcMar>
+                        <w:vAlign w:val="center"/>
+                        <w:hideMark/>
+                      </w:tcPr>
+                      <w:p>
+                        <w:pPr>
+                          <w:rPr>
+                            <w:rFonts w:ascii="Arial" w:hAnsi="Arial" w:cs="Arial"/>
+                            <w:color w:val="222222"/>
+                            <w:sz w:val="20"/>
+                            <w:szCs w:val="20"/>
+                          </w:rPr>
+                        </w:pPr>
+                        <w:r>
+                          <w:rPr>
+                            <w:rFonts w:ascii="Courier New" w:hAnsi="Courier New" w:cs="Courier New"/>
+                            <w:color w:val="222222"/>
+                            <w:sz w:val="20"/>
+                            <w:szCs w:val="20"/>
+                          </w:rPr>
+                          <w:t>•</w:t>
+                        </w:r>
+                      </w:p>
+                    </w:tc>
+                    <w:tc>
+                      <w:tcPr>
+                        <w:tcW w:w="0" w:type="auto"/>
+                        <w:tcMar>
+                          <w:top w:w="0" w:type="dxa"/>
+                          <w:left w:w="0" w:type="dxa"/>
+                          <w:bottom w:w="0" w:type="dxa"/>
+                          <w:right w:w="150" w:type="dxa"/>
+                        </w:tcMar>
+                        <w:vAlign w:val="center"/>
+                        <w:hideMark/>
+                      </w:tcPr>
+                      <w:p>
+                        <w:pPr>
+                          <w:rPr>
+                            <w:rFonts w:ascii="Arial" w:hAnsi="Arial" w:cs="Arial"/>
+                            <w:color w:val="222222"/>
+                            <w:sz w:val="20"/>
+                            <w:szCs w:val="20"/>
+                          </w:rPr>
+                        </w:pPr>
+                        <w:hyperlink r:id="rId61" w:tgtFrame="_blank" w:history="1">
+                          <w:r>
+                            <w:rPr>
+                              <w:rStyle w:val="Hyperlink"/>
+                              <w:rFonts w:ascii="Arial" w:hAnsi="Arial" w:cs="Arial"/>
+                              <w:color w:val="1155CC"/>
+                              <w:sz w:val="20"/>
+                              <w:szCs w:val="20"/>
+                            </w:rPr>
+                            <w:t>wusean@umich.edu</w:t>
+                          </w:r>
+                        </w:hyperlink>
+                      </w:p>
+                    </w:tc>
+                  </w:tr>
+                  <w:tr>
+                    <w:trPr>
+                      <w:tblCellSpacing w:w="0" w:type="dxa"/>
+                    </w:trPr>
+                    <w:tc>
+                      <w:tcPr>
+                        <w:tcW w:w="0" w:type="auto"/>
+                        <w:tcMar>
+                          <w:top w:w="0" w:type="dxa"/>
+                          <w:left w:w="0" w:type="dxa"/>
+                          <w:bottom w:w="0" w:type="dxa"/>
+                          <w:right w:w="150" w:type="dxa"/>
+                        </w:tcMar>
+                        <w:vAlign w:val="center"/>
+                        <w:hideMark/>
+                      </w:tcPr>
+                      <w:p>
+                        <w:pPr>
+                          <w:rPr>
+                            <w:rFonts w:ascii="Arial" w:hAnsi="Arial" w:cs="Arial"/>
+                            <w:color w:val="222222"/>
+                            <w:sz w:val="20"/>
+                            <w:szCs w:val="20"/>
+                          </w:rPr>
+                        </w:pPr>
+                        <w:r>
+                          <w:rPr>
+                            <w:rFonts w:ascii="Courier New" w:hAnsi="Courier New" w:cs="Courier New"/>
+                            <w:color w:val="222222"/>
+                            <w:sz w:val="20"/>
+                            <w:szCs w:val="20"/>
+                          </w:rPr>
+                          <w:t>•</w:t>
+                        </w:r>
+                      </w:p>
+                    </w:tc>
+                    <w:tc>
+                      <w:tcPr>
+                        <w:tcW w:w="0" w:type="auto"/>
+                        <w:tcMar>
+                          <w:top w:w="0" w:type="dxa"/>
+                          <w:left w:w="0" w:type="dxa"/>
+                          <w:bottom w:w="0" w:type="dxa"/>
+                          <w:right w:w="150" w:type="dxa"/>
+                        </w:tcMar>
+                        <w:vAlign w:val="center"/>
+                        <w:hideMark/>
+                      </w:tcPr>
+                      <w:p>
+                        <w:pPr>
+                          <w:rPr>
+                            <w:rFonts w:ascii="Arial" w:hAnsi="Arial" w:cs="Arial"/>
+                            <w:color w:val="222222"/>
+                            <w:sz w:val="20"/>
+                            <w:szCs w:val="20"/>
+                          </w:rPr>
+                        </w:pPr>
+                        <w:hyperlink r:id="rId62" w:tgtFrame="_blank" w:history="1">
+                          <w:r>
+                            <w:rPr>
+                              <w:rStyle w:val="Hyperlink"/>
+                              <w:rFonts w:ascii="Arial" w:hAnsi="Arial" w:cs="Arial"/>
+                              <w:color w:val="1155CC"/>
+                              <w:sz w:val="20"/>
+                              <w:szCs w:val="20"/>
+                            </w:rPr>
+                            <w:t>agiove@umich.edu</w:t>
+                          </w:r>
+                        </w:hyperlink>
+                      </w:p>
+                    </w:tc>
+                  </w:tr>
+                  <w:tr>
+                    <w:trPr>
+                      <w:tblCellSpacing w:w="0" w:type="dxa"/>
+                    </w:trPr>
+                    <w:tc>
+                      <w:tcPr>
+                        <w:tcW w:w="0" w:type="auto"/>
+                        <w:tcMar>
+                          <w:top w:w="0" w:type="dxa"/>
+                          <w:left w:w="0" w:type="dxa"/>
+                          <w:bottom w:w="0" w:type="dxa"/>
+                          <w:right w:w="150" w:type="dxa"/>
+                        </w:tcMar>
+                        <w:vAlign w:val="center"/>
+                        <w:hideMark/>
+                      </w:tcPr>
+                      <w:p>
+                        <w:pPr>
+                          <w:rPr>
+                            <w:rFonts w:ascii="Arial" w:hAnsi="Arial" w:cs="Arial"/>
+                            <w:color w:val="222222"/>
+                            <w:sz w:val="20"/>
+                            <w:szCs w:val="20"/>
+                          </w:rPr>
+                        </w:pPr>
+                        <w:r>
+                          <w:rPr>
+                            <w:rFonts w:ascii="Courier New" w:hAnsi="Courier New" w:cs="Courier New"/>
+                            <w:color w:val="222222"/>
+                            <w:sz w:val="20"/>
+                            <w:szCs w:val="20"/>
+                          </w:rPr>
+                          <w:t>•</w:t>
+                        </w:r>
+                      </w:p>
+                    </w:tc>
+                    <w:tc>
+                      <w:tcPr>
+                        <w:tcW w:w="0" w:type="auto"/>
+                        <w:tcMar>
+                          <w:top w:w="0" w:type="dxa"/>
+                          <w:left w:w="0" w:type="dxa"/>
+                          <w:bottom w:w="0" w:type="dxa"/>
+                          <w:right w:w="150" w:type="dxa"/>
+                        </w:tcMar>
+                        <w:vAlign w:val="center"/>
+                        <w:hideMark/>
+                      </w:tcPr>
+                      <w:p>
+                        <w:pPr>
+                          <w:rPr>
+                            <w:rFonts w:ascii="Arial" w:hAnsi="Arial" w:cs="Arial"/>
+                            <w:color w:val="222222"/>
+                            <w:sz w:val="20"/>
+                            <w:szCs w:val="20"/>
+                          </w:rPr>
+                        </w:pPr>
+                        <w:hyperlink r:id="rId63" w:tgtFrame="_blank" w:history="1">
+                          <w:r>
+                            <w:rPr>
+                              <w:rStyle w:val="Hyperlink"/>
+                              <w:rFonts w:ascii="Arial" w:hAnsi="Arial" w:cs="Arial"/>
+                              <w:color w:val="1155CC"/>
+                              <w:sz w:val="20"/>
+                              <w:szCs w:val="20"/>
+                            </w:rPr>
+                            <w:t>sjtalkar@umich.edu</w:t>
+                          </w:r>
+                        </w:hyperlink>
+                      </w:p>
+                    </w:tc>
+                  </w:tr>
+                </w:tbl>
+                <w:p>
+                  <w:pPr>
+                    <w:rPr>
+                      <w:rFonts w:ascii="Arial" w:hAnsi="Arial" w:cs="Arial"/>
+                      <w:color w:val="222222"/>
+                      <w:sz w:val="20"/>
+                      <w:szCs w:val="20"/>
+                    </w:rPr>
+                  </w:pPr>
+                </w:p>
+              </w:tc>
+            </w:tr>
+          </w:tbl>
+          <w:p>
+            <w:pPr>
+              <w:rPr>
+                <w:rFonts w:ascii="Roboto" w:hAnsi="Roboto" w:cs="Arial"/>
+                <w:b/>
+                <w:bCs/>
+                <w:sz w:val="20"/>
+                <w:szCs w:val="20"/>
+              </w:rPr>
+            </w:pPr>
+            <w:hyperlink r:id="rId64" w:tgtFrame="_blank" w:history="1">
+              <w:r>
+                <w:rPr>
+                  <w:rStyle w:val="Hyperlink"/>
+                  <w:rFonts w:ascii="Roboto" w:hAnsi="Roboto" w:cs="Arial"/>
+                  <w:b/>
+                  <w:bCs/>
+                  <w:color w:val="2200CC"/>
+                  <w:sz w:val="20"/>
+                  <w:szCs w:val="20"/>
+                </w:rPr>
+                <w:t>more details »</w:t>
+              </w:r>
+            </w:hyperlink>
+          </w:p>
+          <w:p>
+            <w:pPr>
+              <w:rPr>
+                <w:rFonts w:ascii="Arial" w:hAnsi="Arial" w:cs="Arial"/>
+                <w:color w:val="222222"/>
+                <w:sz w:val="20"/>
+                <w:szCs w:val="20"/>
+              </w:rPr>
+            </w:pPr>
+            <w:r>
+              <w:rPr>
+                <w:rFonts w:ascii="Arial" w:hAnsi="Arial" w:cs="Arial"/>
+                <w:color w:val="222222"/>
+                <w:sz w:val="20"/>
+                <w:szCs w:val="20"/>
+              </w:rPr>
+              <w:t>Emily Joan Sartorius is inviting you to a scheduled Zoom meeting.</w:t>
+            </w:r>
+          </w:p>
+          <w:p>
+            <w:pPr>
+              <w:pStyle w:val="NormalWeb"/>
+              <w:rPr>
+                <w:rFonts w:ascii="Arial" w:hAnsi="Arial" w:cs="Arial"/>
+                <w:color w:val="222222"/>
+                <w:sz w:val="20"/>
+                <w:szCs w:val="20"/>
+              </w:rPr>
+            </w:pPr>
+            <w:r>
+              <w:rPr>
+                <w:rFonts w:ascii="Arial" w:hAnsi="Arial" w:cs="Arial"/>
+                <w:color w:val="222222"/>
+                <w:sz w:val="20"/>
+                <w:szCs w:val="20"/>
+              </w:rPr>
+              <w:t>Join Zoom Meeting</w:t>
+            </w:r>
+            <w:r>
+              <w:rPr>
+                <w:rFonts w:ascii="Arial" w:hAnsi="Arial" w:cs="Arial"/>
+                <w:color w:val="222222"/>
+                <w:sz w:val="20"/>
+                <w:szCs w:val="20"/>
+              </w:rPr>
+              <w:br/>
+            </w:r>
+            <w:hyperlink r:id="rId65" w:tgtFrame="_blank" w:history="1">
+              <w:r>
+                <w:rPr>
+                  <w:rStyle w:val="Hyperlink"/>
+                  <w:rFonts w:ascii="Arial" w:hAnsi="Arial" w:cs="Arial"/>
+                  <w:color w:val="1155CC"/>
+                  <w:sz w:val="20"/>
+                  <w:szCs w:val="20"/>
+                </w:rPr>
+                <w:t>https://umich.zoom.us/j/6584136217</w:t>
+              </w:r>
+            </w:hyperlink>
+          </w:p>
+          <w:p>
+            <w:pPr>
+              <w:pStyle w:val="NormalWeb"/>
+              <w:rPr>
+                <w:rFonts w:ascii="Arial" w:hAnsi="Arial" w:cs="Arial"/>
+                <w:color w:val="222222"/>
+                <w:sz w:val="20"/>
+                <w:szCs w:val="20"/>
+              </w:rPr>
+            </w:pPr>
+          </w:p>
+          <w:p>
+            <w:pPr>
+              <w:shd w:val="clear" w:color="auto" w:fill="FFFFFF"/>
+              <w:spacing w:before="100" w:beforeAutospacing="1" w:after="100" w:afterAutospacing="1" w:line="240" w:lineRule="auto"/>
+              <w:rPr>
+                <w:rFonts w:ascii="Arial" w:eastAsia="Times New Roman" w:hAnsi="Arial" w:cs="Arial"/>
+                <w:color w:val="222222"/>
+                <w:sz w:val="20"/>
+                <w:szCs w:val="20"/>
+              </w:rPr>
+            </w:pPr>
+            <w:r>
+              <w:rPr>
+                <w:rFonts w:ascii="Arial" w:eastAsia="Times New Roman" w:hAnsi="Arial" w:cs="Arial"/>
+                <w:color w:val="222222"/>
+                <w:sz w:val="20"/>
+                <w:szCs w:val="20"/>
+              </w:rPr>
+              <w:t>Meeting ID: 658 413 6217</w:t>
+            </w:r>
+            <w:r>
+              <w:rPr>
+                <w:rFonts w:ascii="Arial" w:eastAsia="Times New Roman" w:hAnsi="Arial" w:cs="Arial"/>
+                <w:color w:val="222222"/>
+                <w:sz w:val="20"/>
+                <w:szCs w:val="20"/>
+              </w:rPr>
+              <w:br/>
+              <w:t>One tap mobile</w:t>
+            </w:r>
+            <w:r>
+              <w:rPr>
+                <w:rFonts w:ascii="Arial" w:eastAsia="Times New Roman" w:hAnsi="Arial" w:cs="Arial"/>
+                <w:color w:val="222222"/>
+                <w:sz w:val="20"/>
+                <w:szCs w:val="20"/>
+              </w:rPr>
+              <w:br/>
+              <w:t>+16468769923,,6584136217# US (New York)</w:t>
+            </w:r>
+            <w:r>
+              <w:rPr>
+                <w:rFonts w:ascii="Arial" w:eastAsia="Times New Roman" w:hAnsi="Arial" w:cs="Arial"/>
+                <w:color w:val="222222"/>
+                <w:sz w:val="20"/>
+                <w:szCs w:val="20"/>
+              </w:rPr>
+              <w:br/>
+              <w:t>+13017158592,,6584136217# US (Washington DC)</w:t>
+            </w:r>
+          </w:p>
+          <w:p>
+            <w:pPr>
+              <w:shd w:val="clear" w:color="auto" w:fill="FFFFFF"/>
+              <w:spacing w:before="100" w:beforeAutospacing="1" w:after="100" w:afterAutospacing="1" w:line="240" w:lineRule="auto"/>
+              <w:rPr>
+                <w:rFonts w:ascii="Arial" w:eastAsia="Times New Roman" w:hAnsi="Arial" w:cs="Arial"/>
+                <w:color w:val="222222"/>
+                <w:sz w:val="20"/>
+                <w:szCs w:val="20"/>
+              </w:rPr>
+            </w:pPr>
+            <w:r>
+              <w:rPr>
+                <w:rFonts w:ascii="Arial" w:eastAsia="Times New Roman" w:hAnsi="Arial" w:cs="Arial"/>
+                <w:color w:val="222222"/>
+                <w:sz w:val="20"/>
+                <w:szCs w:val="20"/>
+              </w:rPr>
+              <w:t>Dial by your location</w:t>
+            </w:r>
+            <w:r>
+              <w:rPr>
+                <w:rFonts w:ascii="Arial" w:eastAsia="Times New Roman" w:hAnsi="Arial" w:cs="Arial"/>
+                <w:color w:val="222222"/>
+                <w:sz w:val="20"/>
+                <w:szCs w:val="20"/>
+              </w:rPr>
+              <w:br/>
+              <w:t>+1 646 876 9923 US (New York)</w:t>
+            </w:r>
+            <w:r>
+              <w:rPr>
+                <w:rFonts w:ascii="Arial" w:eastAsia="Times New Roman" w:hAnsi="Arial" w:cs="Arial"/>
+                <w:color w:val="222222"/>
+                <w:sz w:val="20"/>
+                <w:szCs w:val="20"/>
+              </w:rPr>
+              <w:br/>
+              <w:t>+1 301 715 8592 US (Washington DC)</w:t>
+            </w:r>
+          </w:p>
+          <w:p>
+            <w:pPr>
+              <w:pStyle w:val="NormalWeb"/>
+              <w:rPr>
+                <w:rFonts w:ascii="Arial" w:hAnsi="Arial" w:cs="Arial"/>
+                <w:color w:val="222222"/>
+                <w:sz w:val="20"/>
+                <w:szCs w:val="20"/>
+              </w:rPr>
+            </w:pPr>
+          </w:p>
+        </w:tc>
+      </w:tr>
+    </w:tbl>
+    <w:p>
+      <w:pPr>
+        <w:rPr>
+          <w:b/>
+          <w:bCs/>
+        </w:rPr>
+      </w:pPr>
+    </w:p>
+    <w:p>
+      <w:pPr>
+        <w:rPr>
+          <w:b/>
+          <w:bCs/>
+        </w:rPr>
+      </w:pPr>
+    </w:p>
+    <w:p>
+      <w:pPr>
+        <w:rPr>
+          <w:b/>
+          <w:bCs/>
+        </w:rPr>
+      </w:pPr>
+      <w:r>
+        <w:rPr>
+          <w:b/>
+          <w:bCs/>
+        </w:rPr>
+        <w:t>From other projects:</w:t>
+      </w:r>
+    </w:p>
+    <w:p>
+      <w:pPr>
+        <w:rPr>
+          <w:b/>
+          <w:bCs/>
+        </w:rPr>
+      </w:pPr>
+      <w:r>
+        <w:rPr>
+          <w:rFonts w:ascii="Roboto" w:hAnsi="Roboto"/>
+          <w:color w:val="000000"/>
+        </w:rPr>
+        <w:t xml:space="preserve">The </w:t>
+      </w:r>
+      <w:r>
+        <w:rPr>
+          <w:rFonts w:ascii="Roboto" w:hAnsi="Roboto"/>
+          <w:i/>
+          <w:iCs/>
+          <w:color w:val="000000"/>
+        </w:rPr>
+        <w:t xml:space="preserve">hotels.csv </w:t>
+      </w:r>
+      <w:r>
+        <w:rPr>
+          <w:rFonts w:ascii="Roboto" w:hAnsi="Roboto"/>
+          <w:color w:val="000000"/>
+        </w:rPr>
+        <w:t xml:space="preserve">dataset is retrieved by using Tin Duong’s </w:t>
+      </w:r>
+      <w:hyperlink r:id="rId66" w:history="1">
+        <w:r>
+          <w:rPr>
+            <w:rStyle w:val="Hyperlink"/>
+            <w:rFonts w:ascii="Roboto" w:hAnsi="Roboto"/>
+            <w:color w:val="1155CC"/>
+          </w:rPr>
+          <w:t>Booking Scrapper</w:t>
+        </w:r>
+      </w:hyperlink>
+      <w:r>
+        <w:rPr>
+          <w:rFonts w:ascii="Roboto" w:hAnsi="Roboto"/>
+          <w:color w:val="000000"/>
+        </w:rPr>
+        <w:t xml:space="preserve"> API which is available on apify.com. This API is free to use and allows one to scrape hotel metadata from Booking.com.</w:t>
+      </w:r>
     </w:p>
     <w:sectPr>
       <w:pgSz w:w="12240" w:h="15840"/>
@@ -5653,6 +7635,52 @@
       <w:szCs w:val="36"/>
     </w:rPr>
   </w:style>
+  <w:style w:type="paragraph" w:styleId="Heading3">
+    <w:name w:val="heading 3"/>
+    <w:basedOn w:val="Normal"/>
+    <w:next w:val="Normal"/>
+    <w:link w:val="Heading3Char"/>
+    <w:uiPriority w:val="9"/>
+    <w:semiHidden/>
+    <w:unhideWhenUsed/>
+    <w:qFormat/>
+    <w:rsid w:val="0018149D"/>
+    <w:pPr>
+      <w:keepNext/>
+      <w:keepLines/>
+      <w:spacing w:before="40" w:after="0"/>
+      <w:outlineLvl w:val="2"/>
+    </w:pPr>
+    <w:rPr>
+      <w:rFonts w:asciiTheme="majorHAnsi" w:eastAsiaTheme="majorEastAsia" w:hAnsiTheme="majorHAnsi" w:cstheme="majorBidi"/>
+      <w:color w:val="1F3763" w:themeColor="accent1" w:themeShade="7F"/>
+      <w:sz w:val="24"/>
+      <w:szCs w:val="24"/>
+    </w:rPr>
+  </w:style>
+  <w:style w:type="paragraph" w:styleId="Heading4">
+    <w:name w:val="heading 4"/>
+    <w:basedOn w:val="Normal"/>
+    <w:next w:val="Normal"/>
+    <w:link w:val="Heading4Char"/>
+    <w:uiPriority w:val="9"/>
+    <w:semiHidden/>
+    <w:unhideWhenUsed/>
+    <w:qFormat/>
+    <w:rsid w:val="0018149D"/>
+    <w:pPr>
+      <w:keepNext/>
+      <w:keepLines/>
+      <w:spacing w:before="40" w:after="0"/>
+      <w:outlineLvl w:val="3"/>
+    </w:pPr>
+    <w:rPr>
+      <w:rFonts w:asciiTheme="majorHAnsi" w:eastAsiaTheme="majorEastAsia" w:hAnsiTheme="majorHAnsi" w:cstheme="majorBidi"/>
+      <w:i/>
+      <w:iCs/>
+      <w:color w:val="2F5496" w:themeColor="accent1" w:themeShade="BF"/>
+    </w:rPr>
+  </w:style>
   <w:style w:type="character" w:default="1" w:styleId="DefaultParagraphFont">
     <w:name w:val="Default Paragraph Font"/>
     <w:uiPriority w:val="1"/>
@@ -5827,6 +7855,54 @@
       <w:sz w:val="20"/>
       <w:szCs w:val="20"/>
     </w:rPr>
+  </w:style>
+  <w:style w:type="character" w:customStyle="1" w:styleId="Heading3Char">
+    <w:name w:val="Heading 3 Char"/>
+    <w:basedOn w:val="DefaultParagraphFont"/>
+    <w:link w:val="Heading3"/>
+    <w:uiPriority w:val="9"/>
+    <w:semiHidden/>
+    <w:rsid w:val="0018149D"/>
+    <w:rPr>
+      <w:rFonts w:asciiTheme="majorHAnsi" w:eastAsiaTheme="majorEastAsia" w:hAnsiTheme="majorHAnsi" w:cstheme="majorBidi"/>
+      <w:color w:val="1F3763" w:themeColor="accent1" w:themeShade="7F"/>
+      <w:sz w:val="24"/>
+      <w:szCs w:val="24"/>
+    </w:rPr>
+  </w:style>
+  <w:style w:type="character" w:customStyle="1" w:styleId="Heading4Char">
+    <w:name w:val="Heading 4 Char"/>
+    <w:basedOn w:val="DefaultParagraphFont"/>
+    <w:link w:val="Heading4"/>
+    <w:uiPriority w:val="9"/>
+    <w:semiHidden/>
+    <w:rsid w:val="0018149D"/>
+    <w:rPr>
+      <w:rFonts w:asciiTheme="majorHAnsi" w:eastAsiaTheme="majorEastAsia" w:hAnsiTheme="majorHAnsi" w:cstheme="majorBidi"/>
+      <w:i/>
+      <w:iCs/>
+      <w:color w:val="2F5496" w:themeColor="accent1" w:themeShade="BF"/>
+    </w:rPr>
+  </w:style>
+  <w:style w:type="character" w:customStyle="1" w:styleId="arg">
+    <w:name w:val="arg"/>
+    <w:basedOn w:val="DefaultParagraphFont"/>
+    <w:rsid w:val="0018149D"/>
+  </w:style>
+  <w:style w:type="character" w:customStyle="1" w:styleId="arj">
+    <w:name w:val="arj"/>
+    <w:basedOn w:val="DefaultParagraphFont"/>
+    <w:rsid w:val="0018149D"/>
+  </w:style>
+  <w:style w:type="character" w:customStyle="1" w:styleId="cd">
+    <w:name w:val="cd"/>
+    <w:basedOn w:val="DefaultParagraphFont"/>
+    <w:rsid w:val="0018149D"/>
+  </w:style>
+  <w:style w:type="character" w:customStyle="1" w:styleId="notranslate">
+    <w:name w:val="notranslate"/>
+    <w:basedOn w:val="DefaultParagraphFont"/>
+    <w:rsid w:val="0018149D"/>
   </w:style>
 </w:styles>
 </file>

</xml_diff>

<commit_message>
Committing network on map graph
</commit_message>
<xml_diff>
--- a/Timelines and Calendar.docx
+++ b/Timelines and Calendar.docx
@@ -574,27 +574,7 @@
           <w:sz w:val="21"/>
           <w:szCs w:val="21"/>
         </w:rPr>
-        <w:t xml:space="preserve"> You will need to be logged into your </w:t>
-      </w:r>
-      <w:proofErr w:type="spellStart"/>
-      <w:r>
-        <w:rPr>
-          <w:rFonts w:ascii="Arial" w:hAnsi="Arial" w:cs="Arial"/>
-          <w:color w:val="373A3C"/>
-          <w:sz w:val="21"/>
-          <w:szCs w:val="21"/>
-        </w:rPr>
-        <w:t>UMich</w:t>
-      </w:r>
-      <w:proofErr w:type="spellEnd"/>
-      <w:r>
-        <w:rPr>
-          <w:rFonts w:ascii="Arial" w:hAnsi="Arial" w:cs="Arial"/>
-          <w:color w:val="373A3C"/>
-          <w:sz w:val="21"/>
-          <w:szCs w:val="21"/>
-        </w:rPr>
-        <w:t xml:space="preserve"> Google Account in order to access these documents.</w:t>
+        <w:t xml:space="preserve"> You will need to be logged into your UMich Google Account in order to access these documents.</w:t>
       </w:r>
     </w:p>
     <w:p>
@@ -1659,27 +1639,7 @@
           <w:sz w:val="22"/>
           <w:szCs w:val="22"/>
         </w:rPr>
-        <w:t xml:space="preserve">“Sign up” tab: select your date/time slot, add your full name and </w:t>
-      </w:r>
-      <w:proofErr w:type="spellStart"/>
-      <w:r>
-        <w:rPr>
-          <w:rFonts w:ascii="Verdana" w:hAnsi="Verdana"/>
-          <w:color w:val="000000"/>
-          <w:sz w:val="22"/>
-          <w:szCs w:val="22"/>
-        </w:rPr>
-        <w:t>uniqname</w:t>
-      </w:r>
-      <w:proofErr w:type="spellEnd"/>
-      <w:r>
-        <w:rPr>
-          <w:rFonts w:ascii="Verdana" w:hAnsi="Verdana"/>
-          <w:color w:val="000000"/>
-          <w:sz w:val="22"/>
-          <w:szCs w:val="22"/>
-        </w:rPr>
-        <w:t xml:space="preserve"> to the white cell.</w:t>
+        <w:t>“Sign up” tab: select your date/time slot, add your full name and uniqname to the white cell.</w:t>
       </w:r>
     </w:p>
     <w:p>
@@ -1944,27 +1904,7 @@
           <w:sz w:val="22"/>
           <w:szCs w:val="22"/>
         </w:rPr>
-        <w:t xml:space="preserve"> of 24 </w:t>
-      </w:r>
-      <w:proofErr w:type="spellStart"/>
-      <w:r>
-        <w:rPr>
-          <w:rFonts w:ascii="Verdana" w:hAnsi="Verdana"/>
-          <w:color w:val="000000"/>
-          <w:sz w:val="22"/>
-          <w:szCs w:val="22"/>
-        </w:rPr>
-        <w:t>hours notice</w:t>
-      </w:r>
-      <w:proofErr w:type="spellEnd"/>
-      <w:r>
-        <w:rPr>
-          <w:rFonts w:ascii="Verdana" w:hAnsi="Verdana"/>
-          <w:color w:val="000000"/>
-          <w:sz w:val="22"/>
-          <w:szCs w:val="22"/>
-        </w:rPr>
-        <w:t>.</w:t>
+        <w:t xml:space="preserve"> of 24 hours notice.</w:t>
       </w:r>
     </w:p>
     <w:p>
@@ -2683,23 +2623,13 @@
         </w:rPr>
         <w:br/>
       </w:r>
-      <w:proofErr w:type="spellStart"/>
       <w:r>
         <w:rPr>
           <w:b/>
           <w:bCs/>
           <w:color w:val="FF0000"/>
         </w:rPr>
-        <w:t>Infection_case</w:t>
-      </w:r>
-      <w:proofErr w:type="spellEnd"/>
-      <w:r>
-        <w:rPr>
-          <w:b/>
-          <w:bCs/>
-          <w:color w:val="FF0000"/>
-        </w:rPr>
-        <w:t xml:space="preserve"> </w:t>
+        <w:t xml:space="preserve">Infection_case </w:t>
       </w:r>
       <w:r>
         <w:rPr>
@@ -2869,23 +2799,13 @@
           <w:color w:val="FF0000"/>
         </w:rPr>
       </w:pPr>
-      <w:proofErr w:type="spellStart"/>
       <w:r>
         <w:rPr>
           <w:b/>
           <w:bCs/>
           <w:color w:val="FF0000"/>
         </w:rPr>
-        <w:t>Infection_case</w:t>
-      </w:r>
-      <w:proofErr w:type="spellEnd"/>
-      <w:r>
-        <w:rPr>
-          <w:b/>
-          <w:bCs/>
-          <w:color w:val="FF0000"/>
-        </w:rPr>
-        <w:t xml:space="preserve"> </w:t>
+        <w:t xml:space="preserve">Infection_case </w:t>
       </w:r>
     </w:p>
     <w:p>
@@ -3239,7 +3159,6 @@
           <w:color w:val="24292F"/>
         </w:rPr>
       </w:pPr>
-      <w:proofErr w:type="spellStart"/>
       <w:r>
         <w:rPr>
           <w:rStyle w:val="HTMLCode"/>
@@ -3248,7 +3167,6 @@
         </w:rPr>
         <w:t>countries.json</w:t>
       </w:r>
-      <w:proofErr w:type="spellEnd"/>
     </w:p>
     <w:p>
       <w:pPr>
@@ -3620,25 +3538,7 @@
           <w:bCs/>
           <w:color w:val="FF0000"/>
         </w:rPr>
-        <w:t xml:space="preserve">Waning and </w:t>
-      </w:r>
-      <w:proofErr w:type="spellStart"/>
-      <w:r>
-        <w:rPr>
-          <w:b/>
-          <w:bCs/>
-          <w:color w:val="FF0000"/>
-        </w:rPr>
-        <w:t>webing</w:t>
-      </w:r>
-      <w:proofErr w:type="spellEnd"/>
-      <w:r>
-        <w:rPr>
-          <w:b/>
-          <w:bCs/>
-          <w:color w:val="FF0000"/>
-        </w:rPr>
-        <w:t xml:space="preserve"> of cases</w:t>
+        <w:t>Waning and webing of cases</w:t>
       </w:r>
     </w:p>
     <w:p>
@@ -5909,8 +5809,8 @@
     <w:p>
       <w:pPr>
         <w:rPr>
-          <w:b/>
-          <w:bCs/>
+          <w:rFonts w:ascii="Roboto" w:hAnsi="Roboto"/>
+          <w:color w:val="000000"/>
         </w:rPr>
       </w:pPr>
       <w:r>
@@ -5952,6 +5852,158 @@
           <w:color w:val="000000"/>
         </w:rPr>
         <w:t xml:space="preserve"> API which is available on apify.com. This API is free to use and allows one to scrape hotel metadata from Booking.com.</w:t>
+      </w:r>
+    </w:p>
+    <w:p>
+      <w:pPr>
+        <w:rPr>
+          <w:rFonts w:ascii="Roboto" w:hAnsi="Roboto"/>
+          <w:color w:val="000000"/>
+        </w:rPr>
+      </w:pPr>
+    </w:p>
+    <w:p>
+      <w:pPr>
+        <w:rPr>
+          <w:rFonts w:ascii="Roboto" w:hAnsi="Roboto"/>
+          <w:color w:val="000000"/>
+        </w:rPr>
+      </w:pPr>
+    </w:p>
+    <w:p>
+      <w:pPr>
+        <w:rPr>
+          <w:b/>
+          <w:bCs/>
+        </w:rPr>
+      </w:pPr>
+      <w:r>
+        <w:rPr>
+          <w:noProof/>
+        </w:rPr>
+        <w:lastRenderedPageBreak/>
+        <w:drawing>
+          <wp:inline distT="0" distB="0" distL="0" distR="0" wp14:anchorId="21F546E0" wp14:editId="75756C76">
+            <wp:extent cx="7815425" cy="3178774"/>
+            <wp:effectExtent l="0" t="0" r="0" b="3175"/>
+            <wp:docPr id="4" name="Picture 4"/>
+            <wp:cNvGraphicFramePr>
+              <a:graphicFrameLocks xmlns:a="http://schemas.openxmlformats.org/drawingml/2006/main" noChangeAspect="1"/>
+            </wp:cNvGraphicFramePr>
+            <a:graphic xmlns:a="http://schemas.openxmlformats.org/drawingml/2006/main">
+              <a:graphicData uri="http://schemas.openxmlformats.org/drawingml/2006/picture">
+                <pic:pic xmlns:pic="http://schemas.openxmlformats.org/drawingml/2006/picture">
+                  <pic:nvPicPr>
+                    <pic:cNvPr id="1" name=""/>
+                    <pic:cNvPicPr/>
+                  </pic:nvPicPr>
+                  <pic:blipFill>
+                    <a:blip r:embed="rId67"/>
+                    <a:stretch>
+                      <a:fillRect/>
+                    </a:stretch>
+                  </pic:blipFill>
+                  <pic:spPr>
+                    <a:xfrm>
+                      <a:off x="0" y="0"/>
+                      <a:ext cx="7819200" cy="3180309"/>
+                    </a:xfrm>
+                    <a:prstGeom prst="rect">
+                      <a:avLst/>
+                    </a:prstGeom>
+                  </pic:spPr>
+                </pic:pic>
+              </a:graphicData>
+            </a:graphic>
+          </wp:inline>
+        </w:drawing>
+      </w:r>
+    </w:p>
+    <w:p>
+      <w:pPr>
+        <w:rPr>
+          <w:b/>
+          <w:bCs/>
+        </w:rPr>
+      </w:pPr>
+    </w:p>
+    <w:p>
+      <w:pPr>
+        <w:rPr>
+          <w:b/>
+          <w:bCs/>
+        </w:rPr>
+      </w:pPr>
+      <w:r>
+        <w:rPr>
+          <w:noProof/>
+        </w:rPr>
+        <w:drawing>
+          <wp:inline distT="0" distB="0" distL="0" distR="0" wp14:anchorId="1348DEB2" wp14:editId="6BC07ADA">
+            <wp:extent cx="5943600" cy="2131695"/>
+            <wp:effectExtent l="0" t="0" r="0" b="1905"/>
+            <wp:docPr id="5" name="Picture 5"/>
+            <wp:cNvGraphicFramePr>
+              <a:graphicFrameLocks xmlns:a="http://schemas.openxmlformats.org/drawingml/2006/main" noChangeAspect="1"/>
+            </wp:cNvGraphicFramePr>
+            <a:graphic xmlns:a="http://schemas.openxmlformats.org/drawingml/2006/main">
+              <a:graphicData uri="http://schemas.openxmlformats.org/drawingml/2006/picture">
+                <pic:pic xmlns:pic="http://schemas.openxmlformats.org/drawingml/2006/picture">
+                  <pic:nvPicPr>
+                    <pic:cNvPr id="1" name=""/>
+                    <pic:cNvPicPr/>
+                  </pic:nvPicPr>
+                  <pic:blipFill>
+                    <a:blip r:embed="rId68"/>
+                    <a:stretch>
+                      <a:fillRect/>
+                    </a:stretch>
+                  </pic:blipFill>
+                  <pic:spPr>
+                    <a:xfrm>
+                      <a:off x="0" y="0"/>
+                      <a:ext cx="5943600" cy="2131695"/>
+                    </a:xfrm>
+                    <a:prstGeom prst="rect">
+                      <a:avLst/>
+                    </a:prstGeom>
+                  </pic:spPr>
+                </pic:pic>
+              </a:graphicData>
+            </a:graphic>
+          </wp:inline>
+        </w:drawing>
+      </w:r>
+    </w:p>
+    <w:p>
+      <w:pPr>
+        <w:rPr>
+          <w:b/>
+          <w:bCs/>
+        </w:rPr>
+      </w:pPr>
+    </w:p>
+    <w:p>
+      <w:pPr>
+        <w:rPr>
+          <w:b/>
+          <w:bCs/>
+        </w:rPr>
+      </w:pPr>
+    </w:p>
+    <w:p>
+      <w:pPr>
+        <w:rPr>
+          <w:b/>
+          <w:bCs/>
+        </w:rPr>
+      </w:pPr>
+      <w:r>
+        <w:rPr>
+          <w:b/>
+          <w:bCs/>
+        </w:rPr>
+        <w:t>https://www.cmu.edu/dietrich/causality/CameraReadys-accepted%20papers/55%5CCameraReady%5Cpaper.pdf</w:t>
       </w:r>
     </w:p>
     <w:sectPr>

</xml_diff>